<commit_message>
added test plan to sprint 2 document
</commit_message>
<xml_diff>
--- a/Documentation and misc/Sprint 2/Sprint2Documentation.docx
+++ b/Documentation and misc/Sprint 2/Sprint2Documentation.docx
@@ -1,6 +1,6 @@
 
 <file path=word/document.xml><?xml version="1.0" encoding="utf-8"?>
-<w:document xmlns:wpc="http://schemas.microsoft.com/office/word/2010/wordprocessingCanvas" xmlns:cx="http://schemas.microsoft.com/office/drawing/2014/chartex" xmlns:cx1="http://schemas.microsoft.com/office/drawing/2015/9/8/chartex" xmlns:cx2="http://schemas.microsoft.com/office/drawing/2015/10/21/chartex" xmlns:cx3="http://schemas.microsoft.com/office/drawing/2016/5/9/chartex" xmlns:cx4="http://schemas.microsoft.com/office/drawing/2016/5/10/chartex" xmlns:cx5="http://schemas.microsoft.com/office/drawing/2016/5/11/chartex" xmlns:cx6="http://schemas.microsoft.com/office/drawing/2016/5/12/chartex" xmlns:cx7="http://schemas.microsoft.com/office/drawing/2016/5/13/chartex" xmlns:cx8="http://schemas.microsoft.com/office/drawing/2016/5/14/chartex" xmlns:mc="http://schemas.openxmlformats.org/markup-compatibility/2006" xmlns:aink="http://schemas.microsoft.com/office/drawing/2016/ink" xmlns:am3d="http://schemas.microsoft.com/office/drawing/2017/model3d" xmlns:o="urn:schemas-microsoft-com:office:office" xmlns:r="http://schemas.openxmlformats.org/officeDocument/2006/relationships" xmlns:m="http://schemas.openxmlformats.org/officeDocument/2006/math" xmlns:v="urn:schemas-microsoft-com:vml" xmlns:wp14="http://schemas.microsoft.com/office/word/2010/wordprocessingDrawing" xmlns:wp="http://schemas.openxmlformats.org/drawingml/2006/wordprocessingDrawing" xmlns:w10="urn:schemas-microsoft-com:office:word" xmlns:w="http://schemas.openxmlformats.org/wordprocessingml/2006/main" xmlns:w14="http://schemas.microsoft.com/office/word/2010/wordml" xmlns:w15="http://schemas.microsoft.com/office/word/2012/wordml" xmlns:w16cex="http://schemas.microsoft.com/office/word/2018/wordml/cex" xmlns:w16cid="http://schemas.microsoft.com/office/word/2016/wordml/cid" xmlns:w16="http://schemas.microsoft.com/office/word/2018/wordml" xmlns:w16sdtdh="http://schemas.microsoft.com/office/word/2020/wordml/sdtdatahash" xmlns:w16se="http://schemas.microsoft.com/office/word/2015/wordml/symex" xmlns:wpg="http://schemas.microsoft.com/office/word/2010/wordprocessingGroup" xmlns:wpi="http://schemas.microsoft.com/office/word/2010/wordprocessingInk" xmlns:wne="http://schemas.microsoft.com/office/word/2006/wordml" xmlns:wps="http://schemas.microsoft.com/office/word/2010/wordprocessingShape" mc:Ignorable="w14 w15 w16se w16cid w16 w16cex w16sdtdh wp14">
+<w:document xmlns:wpc="http://schemas.microsoft.com/office/word/2010/wordprocessingCanvas" xmlns:cx="http://schemas.microsoft.com/office/drawing/2014/chartex" xmlns:cx1="http://schemas.microsoft.com/office/drawing/2015/9/8/chartex" xmlns:cx2="http://schemas.microsoft.com/office/drawing/2015/10/21/chartex" xmlns:cx3="http://schemas.microsoft.com/office/drawing/2016/5/9/chartex" xmlns:cx4="http://schemas.microsoft.com/office/drawing/2016/5/10/chartex" xmlns:cx5="http://schemas.microsoft.com/office/drawing/2016/5/11/chartex" xmlns:cx6="http://schemas.microsoft.com/office/drawing/2016/5/12/chartex" xmlns:cx7="http://schemas.microsoft.com/office/drawing/2016/5/13/chartex" xmlns:cx8="http://schemas.microsoft.com/office/drawing/2016/5/14/chartex" xmlns:mc="http://schemas.openxmlformats.org/markup-compatibility/2006" xmlns:aink="http://schemas.microsoft.com/office/drawing/2016/ink" xmlns:am3d="http://schemas.microsoft.com/office/drawing/2017/model3d" xmlns:o="urn:schemas-microsoft-com:office:office" xmlns:oel="http://schemas.microsoft.com/office/2019/extlst" xmlns:r="http://schemas.openxmlformats.org/officeDocument/2006/relationships" xmlns:m="http://schemas.openxmlformats.org/officeDocument/2006/math" xmlns:v="urn:schemas-microsoft-com:vml" xmlns:wp14="http://schemas.microsoft.com/office/word/2010/wordprocessingDrawing" xmlns:wp="http://schemas.openxmlformats.org/drawingml/2006/wordprocessingDrawing" xmlns:w10="urn:schemas-microsoft-com:office:word" xmlns:w="http://schemas.openxmlformats.org/wordprocessingml/2006/main" xmlns:w14="http://schemas.microsoft.com/office/word/2010/wordml" xmlns:w15="http://schemas.microsoft.com/office/word/2012/wordml" xmlns:w16cex="http://schemas.microsoft.com/office/word/2018/wordml/cex" xmlns:w16cid="http://schemas.microsoft.com/office/word/2016/wordml/cid" xmlns:w16="http://schemas.microsoft.com/office/word/2018/wordml" xmlns:w16sdtdh="http://schemas.microsoft.com/office/word/2020/wordml/sdtdatahash" xmlns:w16se="http://schemas.microsoft.com/office/word/2015/wordml/symex" xmlns:wpg="http://schemas.microsoft.com/office/word/2010/wordprocessingGroup" xmlns:wpi="http://schemas.microsoft.com/office/word/2010/wordprocessingInk" xmlns:wne="http://schemas.microsoft.com/office/word/2006/wordml" xmlns:wps="http://schemas.microsoft.com/office/word/2010/wordprocessingShape" mc:Ignorable="w14 w15 w16se w16cid w16 w16cex w16sdtdh wp14">
   <w:body>
     <w:p>
       <w:r>
@@ -85,23 +85,7 @@
           <w:szCs w:val="24"/>
           <w:lang w:val="en-US"/>
         </w:rPr>
-        <w:t xml:space="preserve">Sprint </w:t>
-      </w:r>
-      <w:r>
-        <w:rPr>
-          <w:sz w:val="24"/>
-          <w:szCs w:val="24"/>
-          <w:lang w:val="en-US"/>
-        </w:rPr>
-        <w:t>2</w:t>
-      </w:r>
-      <w:r>
-        <w:rPr>
-          <w:sz w:val="24"/>
-          <w:szCs w:val="24"/>
-          <w:lang w:val="en-US"/>
-        </w:rPr>
-        <w:t xml:space="preserve"> </w:t>
+        <w:t xml:space="preserve">Sprint 2 </w:t>
       </w:r>
     </w:p>
     <w:p>
@@ -134,6 +118,13 @@
     </w:p>
     <w:sdt>
       <w:sdtPr>
+        <w:rPr>
+          <w:caps w:val="0"/>
+          <w:color w:val="auto"/>
+          <w:spacing w:val="0"/>
+          <w:sz w:val="20"/>
+          <w:szCs w:val="20"/>
+        </w:rPr>
         <w:id w:val="-1905826799"/>
         <w:docPartObj>
           <w:docPartGallery w:val="Table of Contents"/>
@@ -144,12 +135,7 @@
         <w:rPr>
           <w:b/>
           <w:bCs/>
-          <w:caps w:val="0"/>
           <w:noProof/>
-          <w:color w:val="auto"/>
-          <w:spacing w:val="0"/>
-          <w:sz w:val="20"/>
-          <w:szCs w:val="20"/>
         </w:rPr>
       </w:sdtEndPr>
       <w:sdtContent>
@@ -283,39 +269,7 @@
           <w:szCs w:val="24"/>
           <w:lang w:val="en-US"/>
         </w:rPr>
-        <w:t xml:space="preserve">(Week </w:t>
-      </w:r>
-      <w:r>
-        <w:rPr>
-          <w:sz w:val="24"/>
-          <w:szCs w:val="24"/>
-          <w:lang w:val="en-US"/>
-        </w:rPr>
-        <w:t>10</w:t>
-      </w:r>
-      <w:r>
-        <w:rPr>
-          <w:sz w:val="24"/>
-          <w:szCs w:val="24"/>
-          <w:lang w:val="en-US"/>
-        </w:rPr>
-        <w:t>-</w:t>
-      </w:r>
-      <w:r>
-        <w:rPr>
-          <w:sz w:val="24"/>
-          <w:szCs w:val="24"/>
-          <w:lang w:val="en-US"/>
-        </w:rPr>
-        <w:t>12</w:t>
-      </w:r>
-      <w:r>
-        <w:rPr>
-          <w:sz w:val="24"/>
-          <w:szCs w:val="24"/>
-          <w:lang w:val="en-US"/>
-        </w:rPr>
-        <w:t>) and represents an extension of the waterfall phase documents. As a difference from the previous documents, now the entire documentation of a sprint will be presented as a single document</w:t>
+        <w:t>(Week 10-12) and represents an extension of the waterfall phase documents. As a difference from the previous documents, now the entire documentation of a sprint will be presented as a single document</w:t>
       </w:r>
     </w:p>
     <w:p/>
@@ -342,19 +296,7 @@
           <w:lang w:val="en-US"/>
         </w:rPr>
         <w:lastRenderedPageBreak/>
-        <w:t xml:space="preserve">Sprint </w:t>
-      </w:r>
-      <w:r>
-        <w:rPr>
-          <w:lang w:val="en-US"/>
-        </w:rPr>
-        <w:t>2</w:t>
-      </w:r>
-      <w:r>
-        <w:rPr>
-          <w:lang w:val="en-US"/>
-        </w:rPr>
-        <w:t xml:space="preserve"> URS</w:t>
+        <w:t>Sprint 2 URS</w:t>
       </w:r>
       <w:bookmarkEnd w:id="1"/>
     </w:p>
@@ -1431,17 +1373,7 @@
           <w:lang w:val="en-US"/>
         </w:rPr>
         <w:lastRenderedPageBreak/>
-        <w:t>UC-2</w:t>
-      </w:r>
-      <w:r>
-        <w:rPr>
-          <w:rFonts w:ascii="Calibri" w:eastAsia="Times New Roman" w:hAnsi="Calibri" w:cs="Times New Roman"/>
-          <w:caps/>
-          <w:color w:val="003788"/>
-          <w:spacing w:val="15"/>
-          <w:lang w:val="en-US"/>
-        </w:rPr>
-        <w:t>6</w:t>
+        <w:t>UC-26</w:t>
       </w:r>
     </w:p>
     <w:p>
@@ -1710,17 +1642,7 @@
           <w:spacing w:val="15"/>
           <w:lang w:val="en-US"/>
         </w:rPr>
-        <w:t>UC-2</w:t>
-      </w:r>
-      <w:r>
-        <w:rPr>
-          <w:rFonts w:ascii="Calibri" w:eastAsia="Times New Roman" w:hAnsi="Calibri" w:cs="Times New Roman"/>
-          <w:caps/>
-          <w:color w:val="003788"/>
-          <w:spacing w:val="15"/>
-          <w:lang w:val="en-US"/>
-        </w:rPr>
-        <w:t>7</w:t>
+        <w:t>UC-27</w:t>
       </w:r>
     </w:p>
     <w:p>
@@ -1825,15 +1747,7 @@
           <w:szCs w:val="24"/>
           <w:lang w:val="en-US"/>
         </w:rPr>
-        <w:t>Logged</w:t>
-      </w:r>
-      <w:r>
-        <w:rPr>
-          <w:sz w:val="24"/>
-          <w:szCs w:val="24"/>
-          <w:lang w:val="en-US"/>
-        </w:rPr>
-        <w:t xml:space="preserve"> in</w:t>
+        <w:t>Logged in</w:t>
       </w:r>
     </w:p>
     <w:p>
@@ -2036,6 +1950,1482 @@
         </w:rPr>
         <w:t>End of use case</w:t>
       </w:r>
+    </w:p>
+    <w:p>
+      <w:pPr>
+        <w:rPr>
+          <w:sz w:val="24"/>
+          <w:szCs w:val="24"/>
+          <w:lang w:val="en-US"/>
+        </w:rPr>
+      </w:pPr>
+    </w:p>
+    <w:p>
+      <w:pPr>
+        <w:pStyle w:val="Heading1"/>
+        <w:rPr>
+          <w:lang w:val="en-US"/>
+        </w:rPr>
+      </w:pPr>
+      <w:r>
+        <w:rPr>
+          <w:lang w:val="en-US"/>
+        </w:rPr>
+        <w:lastRenderedPageBreak/>
+        <w:t xml:space="preserve">Sprint 2 </w:t>
+      </w:r>
+      <w:r>
+        <w:rPr>
+          <w:lang w:val="en-US"/>
+        </w:rPr>
+        <w:t>Test Plan</w:t>
+      </w:r>
+    </w:p>
+    <w:p>
+      <w:pPr>
+        <w:rPr>
+          <w:lang w:val="en-US"/>
+        </w:rPr>
+      </w:pPr>
+    </w:p>
+    <w:p>
+      <w:pPr>
+        <w:pStyle w:val="TOCHeading"/>
+        <w:rPr>
+          <w:lang w:val="en-US"/>
+        </w:rPr>
+      </w:pPr>
+      <w:r>
+        <w:rPr>
+          <w:lang w:val="en-US"/>
+        </w:rPr>
+        <w:t>Introduction</w:t>
+      </w:r>
+    </w:p>
+    <w:p>
+      <w:pPr>
+        <w:rPr>
+          <w:lang w:val="en-US"/>
+        </w:rPr>
+      </w:pPr>
+    </w:p>
+    <w:p>
+      <w:pPr>
+        <w:jc w:val="both"/>
+        <w:rPr>
+          <w:sz w:val="24"/>
+          <w:szCs w:val="24"/>
+          <w:lang w:val="en-US"/>
+        </w:rPr>
+      </w:pPr>
+      <w:r>
+        <w:rPr>
+          <w:sz w:val="24"/>
+          <w:szCs w:val="24"/>
+          <w:lang w:val="en-US"/>
+        </w:rPr>
+        <w:t xml:space="preserve">This </w:t>
+      </w:r>
+      <w:r>
+        <w:rPr>
+          <w:sz w:val="24"/>
+          <w:szCs w:val="24"/>
+          <w:lang w:val="en-US"/>
+        </w:rPr>
+        <w:t xml:space="preserve">part of the </w:t>
+      </w:r>
+      <w:r>
+        <w:rPr>
+          <w:sz w:val="24"/>
+          <w:szCs w:val="24"/>
+          <w:lang w:val="en-US"/>
+        </w:rPr>
+        <w:t>document aims to further deepen the developers’ understanding of their product through the help of testers with no prior knowledge of the application. This allows the creators as much as the client to understand the overall accessibility of the created application before deployment.</w:t>
+      </w:r>
+    </w:p>
+    <w:p>
+      <w:pPr>
+        <w:rPr>
+          <w:sz w:val="24"/>
+          <w:szCs w:val="24"/>
+          <w:lang w:val="en-US"/>
+        </w:rPr>
+      </w:pPr>
+      <w:r>
+        <w:rPr>
+          <w:sz w:val="24"/>
+          <w:szCs w:val="24"/>
+          <w:lang w:val="en-US"/>
+        </w:rPr>
+        <w:t>Test cases are of great importance in showing whether the application provides an approachable GUI as well as in the discovery of potential bugs before the release of the app.</w:t>
+      </w:r>
+    </w:p>
+    <w:p>
+      <w:pPr>
+        <w:rPr>
+          <w:sz w:val="24"/>
+          <w:szCs w:val="24"/>
+          <w:lang w:val="en-US"/>
+        </w:rPr>
+      </w:pPr>
+    </w:p>
+    <w:p>
+      <w:pPr>
+        <w:rPr>
+          <w:sz w:val="24"/>
+          <w:szCs w:val="24"/>
+          <w:lang w:val="en-US"/>
+        </w:rPr>
+      </w:pPr>
+    </w:p>
+    <w:p>
+      <w:pPr>
+        <w:rPr>
+          <w:sz w:val="24"/>
+          <w:szCs w:val="24"/>
+          <w:lang w:val="en-US"/>
+        </w:rPr>
+      </w:pPr>
+    </w:p>
+    <w:p>
+      <w:pPr>
+        <w:rPr>
+          <w:sz w:val="24"/>
+          <w:szCs w:val="24"/>
+          <w:lang w:val="en-US"/>
+        </w:rPr>
+      </w:pPr>
+    </w:p>
+    <w:p>
+      <w:pPr>
+        <w:rPr>
+          <w:sz w:val="24"/>
+          <w:szCs w:val="24"/>
+          <w:lang w:val="en-US"/>
+        </w:rPr>
+      </w:pPr>
+    </w:p>
+    <w:p>
+      <w:pPr>
+        <w:rPr>
+          <w:sz w:val="24"/>
+          <w:szCs w:val="24"/>
+          <w:lang w:val="en-US"/>
+        </w:rPr>
+      </w:pPr>
+    </w:p>
+    <w:p>
+      <w:pPr>
+        <w:rPr>
+          <w:sz w:val="24"/>
+          <w:szCs w:val="24"/>
+          <w:lang w:val="en-US"/>
+        </w:rPr>
+      </w:pPr>
+    </w:p>
+    <w:p>
+      <w:pPr>
+        <w:rPr>
+          <w:sz w:val="24"/>
+          <w:szCs w:val="24"/>
+          <w:lang w:val="en-US"/>
+        </w:rPr>
+      </w:pPr>
+    </w:p>
+    <w:p>
+      <w:pPr>
+        <w:rPr>
+          <w:sz w:val="24"/>
+          <w:szCs w:val="24"/>
+          <w:lang w:val="en-US"/>
+        </w:rPr>
+      </w:pPr>
+    </w:p>
+    <w:p>
+      <w:pPr>
+        <w:rPr>
+          <w:sz w:val="24"/>
+          <w:szCs w:val="24"/>
+          <w:lang w:val="en-US"/>
+        </w:rPr>
+      </w:pPr>
+    </w:p>
+    <w:p>
+      <w:pPr>
+        <w:rPr>
+          <w:sz w:val="24"/>
+          <w:szCs w:val="24"/>
+          <w:lang w:val="en-US"/>
+        </w:rPr>
+      </w:pPr>
+    </w:p>
+    <w:p>
+      <w:pPr>
+        <w:rPr>
+          <w:sz w:val="24"/>
+          <w:szCs w:val="24"/>
+          <w:lang w:val="en-US"/>
+        </w:rPr>
+      </w:pPr>
+    </w:p>
+    <w:p>
+      <w:pPr>
+        <w:rPr>
+          <w:sz w:val="24"/>
+          <w:szCs w:val="24"/>
+          <w:lang w:val="en-US"/>
+        </w:rPr>
+      </w:pPr>
+    </w:p>
+    <w:p>
+      <w:pPr>
+        <w:rPr>
+          <w:sz w:val="24"/>
+          <w:szCs w:val="24"/>
+          <w:lang w:val="en-US"/>
+        </w:rPr>
+      </w:pPr>
+    </w:p>
+    <w:p>
+      <w:pPr>
+        <w:rPr>
+          <w:sz w:val="24"/>
+          <w:szCs w:val="24"/>
+          <w:lang w:val="en-US"/>
+        </w:rPr>
+      </w:pPr>
+    </w:p>
+    <w:p>
+      <w:pPr>
+        <w:rPr>
+          <w:sz w:val="24"/>
+          <w:szCs w:val="24"/>
+          <w:lang w:val="en-US"/>
+        </w:rPr>
+      </w:pPr>
+    </w:p>
+    <w:p>
+      <w:pPr>
+        <w:pStyle w:val="TOCHeading"/>
+        <w:rPr>
+          <w:lang w:val="en-US"/>
+        </w:rPr>
+      </w:pPr>
+      <w:r>
+        <w:rPr>
+          <w:lang w:val="en-US"/>
+        </w:rPr>
+        <w:lastRenderedPageBreak/>
+        <w:t>Test cases per use case</w:t>
+      </w:r>
+    </w:p>
+    <w:p>
+      <w:pPr>
+        <w:rPr>
+          <w:sz w:val="24"/>
+          <w:szCs w:val="24"/>
+          <w:lang w:val="en-US"/>
+        </w:rPr>
+      </w:pPr>
+    </w:p>
+    <w:p>
+      <w:pPr>
+        <w:rPr>
+          <w:sz w:val="24"/>
+          <w:szCs w:val="24"/>
+          <w:lang w:val="en-US"/>
+        </w:rPr>
+      </w:pPr>
+    </w:p>
+    <w:p>
+      <w:pPr>
+        <w:pStyle w:val="Heading2"/>
+        <w:rPr>
+          <w:lang w:val="en-US"/>
+        </w:rPr>
+      </w:pPr>
+      <w:r>
+        <w:rPr>
+          <w:lang w:val="en-US"/>
+        </w:rPr>
+        <w:t>UC-25: Log in the website</w:t>
+      </w:r>
+    </w:p>
+    <w:tbl>
+      <w:tblPr>
+        <w:tblStyle w:val="GridTable4-Accent5"/>
+        <w:tblW w:w="0" w:type="auto"/>
+        <w:tblLook w:val="04A0" w:firstRow="1" w:lastRow="0" w:firstColumn="1" w:lastColumn="0" w:noHBand="0" w:noVBand="1"/>
+      </w:tblPr>
+      <w:tblGrid>
+        <w:gridCol w:w="715"/>
+        <w:gridCol w:w="1710"/>
+        <w:gridCol w:w="1800"/>
+        <w:gridCol w:w="1530"/>
+        <w:gridCol w:w="3595"/>
+      </w:tblGrid>
+      <w:tr>
+        <w:trPr>
+          <w:cnfStyle w:val="100000000000" w:firstRow="1" w:lastRow="0" w:firstColumn="0" w:lastColumn="0" w:oddVBand="0" w:evenVBand="0" w:oddHBand="0" w:evenHBand="0" w:firstRowFirstColumn="0" w:firstRowLastColumn="0" w:lastRowFirstColumn="0" w:lastRowLastColumn="0"/>
+        </w:trPr>
+        <w:tc>
+          <w:tcPr>
+            <w:cnfStyle w:val="001000000000" w:firstRow="0" w:lastRow="0" w:firstColumn="1" w:lastColumn="0" w:oddVBand="0" w:evenVBand="0" w:oddHBand="0" w:evenHBand="0" w:firstRowFirstColumn="0" w:firstRowLastColumn="0" w:lastRowFirstColumn="0" w:lastRowLastColumn="0"/>
+            <w:tcW w:w="715" w:type="dxa"/>
+          </w:tcPr>
+          <w:p>
+            <w:pPr>
+              <w:jc w:val="center"/>
+              <w:rPr>
+                <w:lang w:val="en-US"/>
+              </w:rPr>
+            </w:pPr>
+            <w:r>
+              <w:rPr>
+                <w:lang w:val="en-US"/>
+              </w:rPr>
+              <w:t>ID</w:t>
+            </w:r>
+          </w:p>
+        </w:tc>
+        <w:tc>
+          <w:tcPr>
+            <w:tcW w:w="1710" w:type="dxa"/>
+          </w:tcPr>
+          <w:p>
+            <w:pPr>
+              <w:jc w:val="center"/>
+              <w:cnfStyle w:val="100000000000" w:firstRow="1" w:lastRow="0" w:firstColumn="0" w:lastColumn="0" w:oddVBand="0" w:evenVBand="0" w:oddHBand="0" w:evenHBand="0" w:firstRowFirstColumn="0" w:firstRowLastColumn="0" w:lastRowFirstColumn="0" w:lastRowLastColumn="0"/>
+              <w:rPr>
+                <w:lang w:val="en-US"/>
+              </w:rPr>
+            </w:pPr>
+            <w:r>
+              <w:rPr>
+                <w:lang w:val="en-US"/>
+              </w:rPr>
+              <w:t>Name</w:t>
+            </w:r>
+          </w:p>
+        </w:tc>
+        <w:tc>
+          <w:tcPr>
+            <w:tcW w:w="1800" w:type="dxa"/>
+          </w:tcPr>
+          <w:p>
+            <w:pPr>
+              <w:jc w:val="center"/>
+              <w:cnfStyle w:val="100000000000" w:firstRow="1" w:lastRow="0" w:firstColumn="0" w:lastColumn="0" w:oddVBand="0" w:evenVBand="0" w:oddHBand="0" w:evenHBand="0" w:firstRowFirstColumn="0" w:firstRowLastColumn="0" w:lastRowFirstColumn="0" w:lastRowLastColumn="0"/>
+              <w:rPr>
+                <w:lang w:val="en-US"/>
+              </w:rPr>
+            </w:pPr>
+            <w:r>
+              <w:rPr>
+                <w:lang w:val="en-US"/>
+              </w:rPr>
+              <w:t>Pre-Condition</w:t>
+            </w:r>
+          </w:p>
+        </w:tc>
+        <w:tc>
+          <w:tcPr>
+            <w:tcW w:w="1530" w:type="dxa"/>
+          </w:tcPr>
+          <w:p>
+            <w:pPr>
+              <w:jc w:val="center"/>
+              <w:cnfStyle w:val="100000000000" w:firstRow="1" w:lastRow="0" w:firstColumn="0" w:lastColumn="0" w:oddVBand="0" w:evenVBand="0" w:oddHBand="0" w:evenHBand="0" w:firstRowFirstColumn="0" w:firstRowLastColumn="0" w:lastRowFirstColumn="0" w:lastRowLastColumn="0"/>
+              <w:rPr>
+                <w:lang w:val="en-US"/>
+              </w:rPr>
+            </w:pPr>
+            <w:r>
+              <w:rPr>
+                <w:lang w:val="en-US"/>
+              </w:rPr>
+              <w:t>Test Data</w:t>
+            </w:r>
+          </w:p>
+        </w:tc>
+        <w:tc>
+          <w:tcPr>
+            <w:tcW w:w="3595" w:type="dxa"/>
+          </w:tcPr>
+          <w:p>
+            <w:pPr>
+              <w:jc w:val="center"/>
+              <w:cnfStyle w:val="100000000000" w:firstRow="1" w:lastRow="0" w:firstColumn="0" w:lastColumn="0" w:oddVBand="0" w:evenVBand="0" w:oddHBand="0" w:evenHBand="0" w:firstRowFirstColumn="0" w:firstRowLastColumn="0" w:lastRowFirstColumn="0" w:lastRowLastColumn="0"/>
+              <w:rPr>
+                <w:lang w:val="en-US"/>
+              </w:rPr>
+            </w:pPr>
+            <w:r>
+              <w:rPr>
+                <w:lang w:val="en-US"/>
+              </w:rPr>
+              <w:t>Expected Result</w:t>
+            </w:r>
+          </w:p>
+        </w:tc>
+      </w:tr>
+      <w:tr>
+        <w:trPr>
+          <w:cnfStyle w:val="000000100000" w:firstRow="0" w:lastRow="0" w:firstColumn="0" w:lastColumn="0" w:oddVBand="0" w:evenVBand="0" w:oddHBand="1" w:evenHBand="0" w:firstRowFirstColumn="0" w:firstRowLastColumn="0" w:lastRowFirstColumn="0" w:lastRowLastColumn="0"/>
+        </w:trPr>
+        <w:tc>
+          <w:tcPr>
+            <w:cnfStyle w:val="001000000000" w:firstRow="0" w:lastRow="0" w:firstColumn="1" w:lastColumn="0" w:oddVBand="0" w:evenVBand="0" w:oddHBand="0" w:evenHBand="0" w:firstRowFirstColumn="0" w:firstRowLastColumn="0" w:lastRowFirstColumn="0" w:lastRowLastColumn="0"/>
+            <w:tcW w:w="715" w:type="dxa"/>
+          </w:tcPr>
+          <w:p>
+            <w:pPr>
+              <w:jc w:val="center"/>
+              <w:rPr>
+                <w:lang w:val="en-US"/>
+              </w:rPr>
+            </w:pPr>
+            <w:r>
+              <w:rPr>
+                <w:lang w:val="en-US"/>
+              </w:rPr>
+              <w:t>TC-</w:t>
+            </w:r>
+            <w:r>
+              <w:rPr>
+                <w:lang w:val="en-US"/>
+              </w:rPr>
+              <w:t>28</w:t>
+            </w:r>
+          </w:p>
+        </w:tc>
+        <w:tc>
+          <w:tcPr>
+            <w:tcW w:w="1710" w:type="dxa"/>
+          </w:tcPr>
+          <w:p>
+            <w:pPr>
+              <w:cnfStyle w:val="000000100000" w:firstRow="0" w:lastRow="0" w:firstColumn="0" w:lastColumn="0" w:oddVBand="0" w:evenVBand="0" w:oddHBand="1" w:evenHBand="0" w:firstRowFirstColumn="0" w:firstRowLastColumn="0" w:lastRowFirstColumn="0" w:lastRowLastColumn="0"/>
+              <w:rPr>
+                <w:lang w:val="en-US"/>
+              </w:rPr>
+            </w:pPr>
+            <w:r>
+              <w:rPr>
+                <w:lang w:val="en-US"/>
+              </w:rPr>
+              <w:t>Log in with correct credentials</w:t>
+            </w:r>
+          </w:p>
+        </w:tc>
+        <w:tc>
+          <w:tcPr>
+            <w:tcW w:w="1800" w:type="dxa"/>
+          </w:tcPr>
+          <w:p>
+            <w:pPr>
+              <w:cnfStyle w:val="000000100000" w:firstRow="0" w:lastRow="0" w:firstColumn="0" w:lastColumn="0" w:oddVBand="0" w:evenVBand="0" w:oddHBand="1" w:evenHBand="0" w:firstRowFirstColumn="0" w:firstRowLastColumn="0" w:lastRowFirstColumn="0" w:lastRowLastColumn="0"/>
+              <w:rPr>
+                <w:lang w:val="en-US"/>
+              </w:rPr>
+            </w:pPr>
+            <w:r>
+              <w:rPr>
+                <w:lang w:val="en-US"/>
+              </w:rPr>
+              <w:t xml:space="preserve">On the “Log in” </w:t>
+            </w:r>
+            <w:r>
+              <w:rPr>
+                <w:lang w:val="en-US"/>
+              </w:rPr>
+              <w:t>page</w:t>
+            </w:r>
+          </w:p>
+        </w:tc>
+        <w:tc>
+          <w:tcPr>
+            <w:tcW w:w="1530" w:type="dxa"/>
+          </w:tcPr>
+          <w:p>
+            <w:pPr>
+              <w:cnfStyle w:val="000000100000" w:firstRow="0" w:lastRow="0" w:firstColumn="0" w:lastColumn="0" w:oddVBand="0" w:evenVBand="0" w:oddHBand="1" w:evenHBand="0" w:firstRowFirstColumn="0" w:firstRowLastColumn="0" w:lastRowFirstColumn="0" w:lastRowLastColumn="0"/>
+              <w:rPr>
+                <w:lang w:val="en-US"/>
+              </w:rPr>
+            </w:pPr>
+            <w:r>
+              <w:rPr>
+                <w:lang w:val="en-US"/>
+              </w:rPr>
+              <w:t xml:space="preserve">Username: </w:t>
+            </w:r>
+            <w:proofErr w:type="spellStart"/>
+            <w:r>
+              <w:rPr>
+                <w:lang w:val="en-US"/>
+              </w:rPr>
+              <w:t>wdallimore1p</w:t>
+            </w:r>
+            <w:proofErr w:type="spellEnd"/>
+          </w:p>
+          <w:p>
+            <w:pPr>
+              <w:cnfStyle w:val="000000100000" w:firstRow="0" w:lastRow="0" w:firstColumn="0" w:lastColumn="0" w:oddVBand="0" w:evenVBand="0" w:oddHBand="1" w:evenHBand="0" w:firstRowFirstColumn="0" w:firstRowLastColumn="0" w:lastRowFirstColumn="0" w:lastRowLastColumn="0"/>
+              <w:rPr>
+                <w:lang w:val="en-US"/>
+              </w:rPr>
+            </w:pPr>
+            <w:r>
+              <w:rPr>
+                <w:lang w:val="en-US"/>
+              </w:rPr>
+              <w:t>Password: 123</w:t>
+            </w:r>
+          </w:p>
+        </w:tc>
+        <w:tc>
+          <w:tcPr>
+            <w:tcW w:w="3595" w:type="dxa"/>
+          </w:tcPr>
+          <w:p>
+            <w:pPr>
+              <w:cnfStyle w:val="000000100000" w:firstRow="0" w:lastRow="0" w:firstColumn="0" w:lastColumn="0" w:oddVBand="0" w:evenVBand="0" w:oddHBand="1" w:evenHBand="0" w:firstRowFirstColumn="0" w:firstRowLastColumn="0" w:lastRowFirstColumn="0" w:lastRowLastColumn="0"/>
+              <w:rPr>
+                <w:lang w:val="en-US"/>
+              </w:rPr>
+            </w:pPr>
+            <w:r>
+              <w:rPr>
+                <w:lang w:val="en-US"/>
+              </w:rPr>
+              <w:t xml:space="preserve">App switches over to the main </w:t>
+            </w:r>
+            <w:r>
+              <w:rPr>
+                <w:lang w:val="en-US"/>
+              </w:rPr>
+              <w:t>page.</w:t>
+            </w:r>
+          </w:p>
+        </w:tc>
+      </w:tr>
+      <w:tr>
+        <w:tc>
+          <w:tcPr>
+            <w:cnfStyle w:val="001000000000" w:firstRow="0" w:lastRow="0" w:firstColumn="1" w:lastColumn="0" w:oddVBand="0" w:evenVBand="0" w:oddHBand="0" w:evenHBand="0" w:firstRowFirstColumn="0" w:firstRowLastColumn="0" w:lastRowFirstColumn="0" w:lastRowLastColumn="0"/>
+            <w:tcW w:w="715" w:type="dxa"/>
+          </w:tcPr>
+          <w:p>
+            <w:pPr>
+              <w:jc w:val="center"/>
+              <w:rPr>
+                <w:lang w:val="en-US"/>
+              </w:rPr>
+            </w:pPr>
+            <w:r>
+              <w:rPr>
+                <w:lang w:val="en-US"/>
+              </w:rPr>
+              <w:t>TC-</w:t>
+            </w:r>
+            <w:r>
+              <w:rPr>
+                <w:lang w:val="en-US"/>
+              </w:rPr>
+              <w:t>29</w:t>
+            </w:r>
+          </w:p>
+        </w:tc>
+        <w:tc>
+          <w:tcPr>
+            <w:tcW w:w="1710" w:type="dxa"/>
+          </w:tcPr>
+          <w:p>
+            <w:pPr>
+              <w:cnfStyle w:val="000000000000" w:firstRow="0" w:lastRow="0" w:firstColumn="0" w:lastColumn="0" w:oddVBand="0" w:evenVBand="0" w:oddHBand="0" w:evenHBand="0" w:firstRowFirstColumn="0" w:firstRowLastColumn="0" w:lastRowFirstColumn="0" w:lastRowLastColumn="0"/>
+              <w:rPr>
+                <w:lang w:val="en-US"/>
+              </w:rPr>
+            </w:pPr>
+            <w:r>
+              <w:rPr>
+                <w:lang w:val="en-US"/>
+              </w:rPr>
+              <w:t>Log in with incorrect credentials</w:t>
+            </w:r>
+          </w:p>
+        </w:tc>
+        <w:tc>
+          <w:tcPr>
+            <w:tcW w:w="1800" w:type="dxa"/>
+          </w:tcPr>
+          <w:p>
+            <w:pPr>
+              <w:cnfStyle w:val="000000000000" w:firstRow="0" w:lastRow="0" w:firstColumn="0" w:lastColumn="0" w:oddVBand="0" w:evenVBand="0" w:oddHBand="0" w:evenHBand="0" w:firstRowFirstColumn="0" w:firstRowLastColumn="0" w:lastRowFirstColumn="0" w:lastRowLastColumn="0"/>
+              <w:rPr>
+                <w:lang w:val="en-US"/>
+              </w:rPr>
+            </w:pPr>
+            <w:r>
+              <w:rPr>
+                <w:lang w:val="en-US"/>
+              </w:rPr>
+              <w:t xml:space="preserve">On the “Log in” </w:t>
+            </w:r>
+            <w:r>
+              <w:rPr>
+                <w:lang w:val="en-US"/>
+              </w:rPr>
+              <w:t>page</w:t>
+            </w:r>
+          </w:p>
+        </w:tc>
+        <w:tc>
+          <w:tcPr>
+            <w:tcW w:w="1530" w:type="dxa"/>
+          </w:tcPr>
+          <w:p>
+            <w:pPr>
+              <w:cnfStyle w:val="000000000000" w:firstRow="0" w:lastRow="0" w:firstColumn="0" w:lastColumn="0" w:oddVBand="0" w:evenVBand="0" w:oddHBand="0" w:evenHBand="0" w:firstRowFirstColumn="0" w:firstRowLastColumn="0" w:lastRowFirstColumn="0" w:lastRowLastColumn="0"/>
+              <w:rPr>
+                <w:lang w:val="en-US"/>
+              </w:rPr>
+            </w:pPr>
+            <w:r>
+              <w:rPr>
+                <w:lang w:val="en-US"/>
+              </w:rPr>
+              <w:t xml:space="preserve">Username: </w:t>
+            </w:r>
+            <w:proofErr w:type="spellStart"/>
+            <w:r>
+              <w:rPr>
+                <w:lang w:val="en-US"/>
+              </w:rPr>
+              <w:t>asdf</w:t>
+            </w:r>
+            <w:proofErr w:type="spellEnd"/>
+          </w:p>
+          <w:p>
+            <w:pPr>
+              <w:cnfStyle w:val="000000000000" w:firstRow="0" w:lastRow="0" w:firstColumn="0" w:lastColumn="0" w:oddVBand="0" w:evenVBand="0" w:oddHBand="0" w:evenHBand="0" w:firstRowFirstColumn="0" w:firstRowLastColumn="0" w:lastRowFirstColumn="0" w:lastRowLastColumn="0"/>
+              <w:rPr>
+                <w:lang w:val="en-US"/>
+              </w:rPr>
+            </w:pPr>
+            <w:r>
+              <w:rPr>
+                <w:lang w:val="en-US"/>
+              </w:rPr>
+              <w:t xml:space="preserve">Password: </w:t>
+            </w:r>
+            <w:proofErr w:type="spellStart"/>
+            <w:r>
+              <w:rPr>
+                <w:lang w:val="en-US"/>
+              </w:rPr>
+              <w:t>asdf</w:t>
+            </w:r>
+            <w:proofErr w:type="spellEnd"/>
+          </w:p>
+          <w:p>
+            <w:pPr>
+              <w:cnfStyle w:val="000000000000" w:firstRow="0" w:lastRow="0" w:firstColumn="0" w:lastColumn="0" w:oddVBand="0" w:evenVBand="0" w:oddHBand="0" w:evenHBand="0" w:firstRowFirstColumn="0" w:firstRowLastColumn="0" w:lastRowFirstColumn="0" w:lastRowLastColumn="0"/>
+              <w:rPr>
+                <w:lang w:val="en-US"/>
+              </w:rPr>
+            </w:pPr>
+            <w:r>
+              <w:rPr>
+                <w:lang w:val="en-US"/>
+              </w:rPr>
+              <w:t>^values not present in the database (any random values should suffice)</w:t>
+            </w:r>
+          </w:p>
+        </w:tc>
+        <w:tc>
+          <w:tcPr>
+            <w:tcW w:w="3595" w:type="dxa"/>
+          </w:tcPr>
+          <w:p>
+            <w:pPr>
+              <w:cnfStyle w:val="000000000000" w:firstRow="0" w:lastRow="0" w:firstColumn="0" w:lastColumn="0" w:oddVBand="0" w:evenVBand="0" w:oddHBand="0" w:evenHBand="0" w:firstRowFirstColumn="0" w:firstRowLastColumn="0" w:lastRowFirstColumn="0" w:lastRowLastColumn="0"/>
+              <w:rPr>
+                <w:lang w:val="en-US"/>
+              </w:rPr>
+            </w:pPr>
+            <w:r>
+              <w:rPr>
+                <w:lang w:val="en-US"/>
+              </w:rPr>
+              <w:t>“Wrong username or password” message is displayed.</w:t>
+            </w:r>
+          </w:p>
+        </w:tc>
+      </w:tr>
+    </w:tbl>
+    <w:p>
+      <w:pPr>
+        <w:rPr>
+          <w:lang w:val="en-US"/>
+        </w:rPr>
+      </w:pPr>
+    </w:p>
+    <w:p>
+      <w:pPr>
+        <w:rPr>
+          <w:lang w:val="en-US"/>
+        </w:rPr>
+      </w:pPr>
+    </w:p>
+    <w:p>
+      <w:pPr>
+        <w:pStyle w:val="Heading2"/>
+        <w:rPr>
+          <w:lang w:val="en-US"/>
+        </w:rPr>
+      </w:pPr>
+      <w:r>
+        <w:rPr>
+          <w:lang w:val="en-US"/>
+        </w:rPr>
+        <w:t>UC-</w:t>
+      </w:r>
+      <w:r>
+        <w:rPr>
+          <w:lang w:val="en-US"/>
+        </w:rPr>
+        <w:t>26</w:t>
+      </w:r>
+      <w:r>
+        <w:rPr>
+          <w:lang w:val="en-US"/>
+        </w:rPr>
+        <w:t xml:space="preserve">: </w:t>
+      </w:r>
+      <w:r>
+        <w:rPr>
+          <w:lang w:val="en-US"/>
+        </w:rPr>
+        <w:t>Employee views personal shifts</w:t>
+      </w:r>
+      <w:r>
+        <w:rPr>
+          <w:lang w:val="en-US"/>
+        </w:rPr>
+        <w:t xml:space="preserve"> on the website</w:t>
+      </w:r>
+    </w:p>
+    <w:tbl>
+      <w:tblPr>
+        <w:tblStyle w:val="GridTable4-Accent5"/>
+        <w:tblW w:w="0" w:type="auto"/>
+        <w:tblLook w:val="04A0" w:firstRow="1" w:lastRow="0" w:firstColumn="1" w:lastColumn="0" w:noHBand="0" w:noVBand="1"/>
+      </w:tblPr>
+      <w:tblGrid>
+        <w:gridCol w:w="715"/>
+        <w:gridCol w:w="1710"/>
+        <w:gridCol w:w="1800"/>
+        <w:gridCol w:w="1530"/>
+        <w:gridCol w:w="3595"/>
+      </w:tblGrid>
+      <w:tr>
+        <w:trPr>
+          <w:cnfStyle w:val="100000000000" w:firstRow="1" w:lastRow="0" w:firstColumn="0" w:lastColumn="0" w:oddVBand="0" w:evenVBand="0" w:oddHBand="0" w:evenHBand="0" w:firstRowFirstColumn="0" w:firstRowLastColumn="0" w:lastRowFirstColumn="0" w:lastRowLastColumn="0"/>
+        </w:trPr>
+        <w:tc>
+          <w:tcPr>
+            <w:cnfStyle w:val="001000000000" w:firstRow="0" w:lastRow="0" w:firstColumn="1" w:lastColumn="0" w:oddVBand="0" w:evenVBand="0" w:oddHBand="0" w:evenHBand="0" w:firstRowFirstColumn="0" w:firstRowLastColumn="0" w:lastRowFirstColumn="0" w:lastRowLastColumn="0"/>
+            <w:tcW w:w="715" w:type="dxa"/>
+          </w:tcPr>
+          <w:p>
+            <w:pPr>
+              <w:jc w:val="center"/>
+              <w:rPr>
+                <w:lang w:val="en-US"/>
+              </w:rPr>
+            </w:pPr>
+            <w:r>
+              <w:rPr>
+                <w:lang w:val="en-US"/>
+              </w:rPr>
+              <w:t>ID</w:t>
+            </w:r>
+          </w:p>
+        </w:tc>
+        <w:tc>
+          <w:tcPr>
+            <w:tcW w:w="1710" w:type="dxa"/>
+          </w:tcPr>
+          <w:p>
+            <w:pPr>
+              <w:jc w:val="center"/>
+              <w:cnfStyle w:val="100000000000" w:firstRow="1" w:lastRow="0" w:firstColumn="0" w:lastColumn="0" w:oddVBand="0" w:evenVBand="0" w:oddHBand="0" w:evenHBand="0" w:firstRowFirstColumn="0" w:firstRowLastColumn="0" w:lastRowFirstColumn="0" w:lastRowLastColumn="0"/>
+              <w:rPr>
+                <w:lang w:val="en-US"/>
+              </w:rPr>
+            </w:pPr>
+            <w:r>
+              <w:rPr>
+                <w:lang w:val="en-US"/>
+              </w:rPr>
+              <w:t>Name</w:t>
+            </w:r>
+          </w:p>
+        </w:tc>
+        <w:tc>
+          <w:tcPr>
+            <w:tcW w:w="1800" w:type="dxa"/>
+          </w:tcPr>
+          <w:p>
+            <w:pPr>
+              <w:jc w:val="center"/>
+              <w:cnfStyle w:val="100000000000" w:firstRow="1" w:lastRow="0" w:firstColumn="0" w:lastColumn="0" w:oddVBand="0" w:evenVBand="0" w:oddHBand="0" w:evenHBand="0" w:firstRowFirstColumn="0" w:firstRowLastColumn="0" w:lastRowFirstColumn="0" w:lastRowLastColumn="0"/>
+              <w:rPr>
+                <w:lang w:val="en-US"/>
+              </w:rPr>
+            </w:pPr>
+            <w:r>
+              <w:rPr>
+                <w:lang w:val="en-US"/>
+              </w:rPr>
+              <w:t>Pre-Condition</w:t>
+            </w:r>
+          </w:p>
+        </w:tc>
+        <w:tc>
+          <w:tcPr>
+            <w:tcW w:w="1530" w:type="dxa"/>
+          </w:tcPr>
+          <w:p>
+            <w:pPr>
+              <w:jc w:val="center"/>
+              <w:cnfStyle w:val="100000000000" w:firstRow="1" w:lastRow="0" w:firstColumn="0" w:lastColumn="0" w:oddVBand="0" w:evenVBand="0" w:oddHBand="0" w:evenHBand="0" w:firstRowFirstColumn="0" w:firstRowLastColumn="0" w:lastRowFirstColumn="0" w:lastRowLastColumn="0"/>
+              <w:rPr>
+                <w:lang w:val="en-US"/>
+              </w:rPr>
+            </w:pPr>
+            <w:r>
+              <w:rPr>
+                <w:lang w:val="en-US"/>
+              </w:rPr>
+              <w:t>Test Data</w:t>
+            </w:r>
+          </w:p>
+        </w:tc>
+        <w:tc>
+          <w:tcPr>
+            <w:tcW w:w="3595" w:type="dxa"/>
+          </w:tcPr>
+          <w:p>
+            <w:pPr>
+              <w:jc w:val="center"/>
+              <w:cnfStyle w:val="100000000000" w:firstRow="1" w:lastRow="0" w:firstColumn="0" w:lastColumn="0" w:oddVBand="0" w:evenVBand="0" w:oddHBand="0" w:evenHBand="0" w:firstRowFirstColumn="0" w:firstRowLastColumn="0" w:lastRowFirstColumn="0" w:lastRowLastColumn="0"/>
+              <w:rPr>
+                <w:lang w:val="en-US"/>
+              </w:rPr>
+            </w:pPr>
+            <w:r>
+              <w:rPr>
+                <w:lang w:val="en-US"/>
+              </w:rPr>
+              <w:t>Expected Result</w:t>
+            </w:r>
+          </w:p>
+        </w:tc>
+      </w:tr>
+      <w:tr>
+        <w:trPr>
+          <w:cnfStyle w:val="000000100000" w:firstRow="0" w:lastRow="0" w:firstColumn="0" w:lastColumn="0" w:oddVBand="0" w:evenVBand="0" w:oddHBand="1" w:evenHBand="0" w:firstRowFirstColumn="0" w:firstRowLastColumn="0" w:lastRowFirstColumn="0" w:lastRowLastColumn="0"/>
+        </w:trPr>
+        <w:tc>
+          <w:tcPr>
+            <w:cnfStyle w:val="001000000000" w:firstRow="0" w:lastRow="0" w:firstColumn="1" w:lastColumn="0" w:oddVBand="0" w:evenVBand="0" w:oddHBand="0" w:evenHBand="0" w:firstRowFirstColumn="0" w:firstRowLastColumn="0" w:lastRowFirstColumn="0" w:lastRowLastColumn="0"/>
+            <w:tcW w:w="715" w:type="dxa"/>
+          </w:tcPr>
+          <w:p>
+            <w:pPr>
+              <w:jc w:val="center"/>
+              <w:rPr>
+                <w:lang w:val="en-US"/>
+              </w:rPr>
+            </w:pPr>
+            <w:r>
+              <w:rPr>
+                <w:lang w:val="en-US"/>
+              </w:rPr>
+              <w:t>TC-</w:t>
+            </w:r>
+            <w:r>
+              <w:rPr>
+                <w:lang w:val="en-US"/>
+              </w:rPr>
+              <w:t>30</w:t>
+            </w:r>
+          </w:p>
+        </w:tc>
+        <w:tc>
+          <w:tcPr>
+            <w:tcW w:w="1710" w:type="dxa"/>
+          </w:tcPr>
+          <w:p>
+            <w:pPr>
+              <w:cnfStyle w:val="000000100000" w:firstRow="0" w:lastRow="0" w:firstColumn="0" w:lastColumn="0" w:oddVBand="0" w:evenVBand="0" w:oddHBand="1" w:evenHBand="0" w:firstRowFirstColumn="0" w:firstRowLastColumn="0" w:lastRowFirstColumn="0" w:lastRowLastColumn="0"/>
+              <w:rPr>
+                <w:lang w:val="en-US"/>
+              </w:rPr>
+            </w:pPr>
+            <w:r>
+              <w:rPr>
+                <w:lang w:val="en-US"/>
+              </w:rPr>
+              <w:t xml:space="preserve">View </w:t>
+            </w:r>
+            <w:r>
+              <w:rPr>
+                <w:lang w:val="en-US"/>
+              </w:rPr>
+              <w:t xml:space="preserve">Personal </w:t>
+            </w:r>
+            <w:r>
+              <w:rPr>
+                <w:lang w:val="en-US"/>
+              </w:rPr>
+              <w:t>Shifts</w:t>
+            </w:r>
+          </w:p>
+        </w:tc>
+        <w:tc>
+          <w:tcPr>
+            <w:tcW w:w="1800" w:type="dxa"/>
+          </w:tcPr>
+          <w:p>
+            <w:pPr>
+              <w:cnfStyle w:val="000000100000" w:firstRow="0" w:lastRow="0" w:firstColumn="0" w:lastColumn="0" w:oddVBand="0" w:evenVBand="0" w:oddHBand="1" w:evenHBand="0" w:firstRowFirstColumn="0" w:firstRowLastColumn="0" w:lastRowFirstColumn="0" w:lastRowLastColumn="0"/>
+              <w:rPr>
+                <w:lang w:val="en-US"/>
+              </w:rPr>
+            </w:pPr>
+            <w:r>
+              <w:rPr>
+                <w:lang w:val="en-US"/>
+              </w:rPr>
+              <w:t>Logged in</w:t>
+            </w:r>
+          </w:p>
+        </w:tc>
+        <w:tc>
+          <w:tcPr>
+            <w:tcW w:w="1530" w:type="dxa"/>
+          </w:tcPr>
+          <w:p>
+            <w:pPr>
+              <w:cnfStyle w:val="000000100000" w:firstRow="0" w:lastRow="0" w:firstColumn="0" w:lastColumn="0" w:oddVBand="0" w:evenVBand="0" w:oddHBand="1" w:evenHBand="0" w:firstRowFirstColumn="0" w:firstRowLastColumn="0" w:lastRowFirstColumn="0" w:lastRowLastColumn="0"/>
+              <w:rPr>
+                <w:lang w:val="en-US"/>
+              </w:rPr>
+            </w:pPr>
+            <w:r>
+              <w:rPr>
+                <w:lang w:val="en-US"/>
+              </w:rPr>
+              <w:t xml:space="preserve">Username: </w:t>
+            </w:r>
+            <w:proofErr w:type="spellStart"/>
+            <w:r>
+              <w:rPr>
+                <w:lang w:val="en-US"/>
+              </w:rPr>
+              <w:t>wdallimore1p</w:t>
+            </w:r>
+            <w:proofErr w:type="spellEnd"/>
+          </w:p>
+          <w:p>
+            <w:pPr>
+              <w:cnfStyle w:val="000000100000" w:firstRow="0" w:lastRow="0" w:firstColumn="0" w:lastColumn="0" w:oddVBand="0" w:evenVBand="0" w:oddHBand="1" w:evenHBand="0" w:firstRowFirstColumn="0" w:firstRowLastColumn="0" w:lastRowFirstColumn="0" w:lastRowLastColumn="0"/>
+              <w:rPr>
+                <w:lang w:val="en-US"/>
+              </w:rPr>
+            </w:pPr>
+            <w:r>
+              <w:rPr>
+                <w:lang w:val="en-US"/>
+              </w:rPr>
+              <w:t>Password: 123</w:t>
+            </w:r>
+          </w:p>
+        </w:tc>
+        <w:tc>
+          <w:tcPr>
+            <w:tcW w:w="3595" w:type="dxa"/>
+          </w:tcPr>
+          <w:p>
+            <w:pPr>
+              <w:cnfStyle w:val="000000100000" w:firstRow="0" w:lastRow="0" w:firstColumn="0" w:lastColumn="0" w:oddVBand="0" w:evenVBand="0" w:oddHBand="1" w:evenHBand="0" w:firstRowFirstColumn="0" w:firstRowLastColumn="0" w:lastRowFirstColumn="0" w:lastRowLastColumn="0"/>
+              <w:rPr>
+                <w:lang w:val="en-US"/>
+              </w:rPr>
+            </w:pPr>
+            <w:r>
+              <w:rPr>
+                <w:lang w:val="en-US"/>
+              </w:rPr>
+              <w:t>User is taken to “My shifts page”. His shifts are displayed.</w:t>
+            </w:r>
+          </w:p>
+        </w:tc>
+      </w:tr>
+    </w:tbl>
+    <w:p>
+      <w:pPr>
+        <w:rPr>
+          <w:lang w:val="en-US"/>
+        </w:rPr>
+      </w:pPr>
+    </w:p>
+    <w:p>
+      <w:pPr>
+        <w:rPr>
+          <w:lang w:val="en-US"/>
+        </w:rPr>
+      </w:pPr>
+    </w:p>
+    <w:p>
+      <w:pPr>
+        <w:rPr>
+          <w:lang w:val="en-US"/>
+        </w:rPr>
+      </w:pPr>
+    </w:p>
+    <w:p>
+      <w:pPr>
+        <w:rPr>
+          <w:lang w:val="en-US"/>
+        </w:rPr>
+      </w:pPr>
+    </w:p>
+    <w:p>
+      <w:pPr>
+        <w:pStyle w:val="Heading2"/>
+        <w:rPr>
+          <w:lang w:val="en-US"/>
+        </w:rPr>
+      </w:pPr>
+      <w:r>
+        <w:rPr>
+          <w:lang w:val="en-US"/>
+        </w:rPr>
+        <w:lastRenderedPageBreak/>
+        <w:t>UC-2</w:t>
+      </w:r>
+      <w:r>
+        <w:rPr>
+          <w:lang w:val="en-US"/>
+        </w:rPr>
+        <w:t>7</w:t>
+      </w:r>
+      <w:r>
+        <w:rPr>
+          <w:lang w:val="en-US"/>
+        </w:rPr>
+        <w:t xml:space="preserve">: </w:t>
+      </w:r>
+      <w:r>
+        <w:rPr>
+          <w:lang w:val="en-US"/>
+        </w:rPr>
+        <w:t>Employee searches for stock/price of an item online</w:t>
+      </w:r>
+    </w:p>
+    <w:tbl>
+      <w:tblPr>
+        <w:tblStyle w:val="GridTable4-Accent5"/>
+        <w:tblW w:w="0" w:type="auto"/>
+        <w:tblLook w:val="04A0" w:firstRow="1" w:lastRow="0" w:firstColumn="1" w:lastColumn="0" w:noHBand="0" w:noVBand="1"/>
+      </w:tblPr>
+      <w:tblGrid>
+        <w:gridCol w:w="715"/>
+        <w:gridCol w:w="1710"/>
+        <w:gridCol w:w="1800"/>
+        <w:gridCol w:w="1530"/>
+        <w:gridCol w:w="3595"/>
+      </w:tblGrid>
+      <w:tr>
+        <w:trPr>
+          <w:cnfStyle w:val="100000000000" w:firstRow="1" w:lastRow="0" w:firstColumn="0" w:lastColumn="0" w:oddVBand="0" w:evenVBand="0" w:oddHBand="0" w:evenHBand="0" w:firstRowFirstColumn="0" w:firstRowLastColumn="0" w:lastRowFirstColumn="0" w:lastRowLastColumn="0"/>
+        </w:trPr>
+        <w:tc>
+          <w:tcPr>
+            <w:cnfStyle w:val="001000000000" w:firstRow="0" w:lastRow="0" w:firstColumn="1" w:lastColumn="0" w:oddVBand="0" w:evenVBand="0" w:oddHBand="0" w:evenHBand="0" w:firstRowFirstColumn="0" w:firstRowLastColumn="0" w:lastRowFirstColumn="0" w:lastRowLastColumn="0"/>
+            <w:tcW w:w="715" w:type="dxa"/>
+          </w:tcPr>
+          <w:p>
+            <w:pPr>
+              <w:jc w:val="center"/>
+              <w:rPr>
+                <w:lang w:val="en-US"/>
+              </w:rPr>
+            </w:pPr>
+            <w:r>
+              <w:rPr>
+                <w:lang w:val="en-US"/>
+              </w:rPr>
+              <w:t>ID</w:t>
+            </w:r>
+          </w:p>
+        </w:tc>
+        <w:tc>
+          <w:tcPr>
+            <w:tcW w:w="1710" w:type="dxa"/>
+          </w:tcPr>
+          <w:p>
+            <w:pPr>
+              <w:jc w:val="center"/>
+              <w:cnfStyle w:val="100000000000" w:firstRow="1" w:lastRow="0" w:firstColumn="0" w:lastColumn="0" w:oddVBand="0" w:evenVBand="0" w:oddHBand="0" w:evenHBand="0" w:firstRowFirstColumn="0" w:firstRowLastColumn="0" w:lastRowFirstColumn="0" w:lastRowLastColumn="0"/>
+              <w:rPr>
+                <w:lang w:val="en-US"/>
+              </w:rPr>
+            </w:pPr>
+            <w:r>
+              <w:rPr>
+                <w:lang w:val="en-US"/>
+              </w:rPr>
+              <w:t>Name</w:t>
+            </w:r>
+          </w:p>
+        </w:tc>
+        <w:tc>
+          <w:tcPr>
+            <w:tcW w:w="1800" w:type="dxa"/>
+          </w:tcPr>
+          <w:p>
+            <w:pPr>
+              <w:jc w:val="center"/>
+              <w:cnfStyle w:val="100000000000" w:firstRow="1" w:lastRow="0" w:firstColumn="0" w:lastColumn="0" w:oddVBand="0" w:evenVBand="0" w:oddHBand="0" w:evenHBand="0" w:firstRowFirstColumn="0" w:firstRowLastColumn="0" w:lastRowFirstColumn="0" w:lastRowLastColumn="0"/>
+              <w:rPr>
+                <w:lang w:val="en-US"/>
+              </w:rPr>
+            </w:pPr>
+            <w:r>
+              <w:rPr>
+                <w:lang w:val="en-US"/>
+              </w:rPr>
+              <w:t>Pre-Condition</w:t>
+            </w:r>
+          </w:p>
+        </w:tc>
+        <w:tc>
+          <w:tcPr>
+            <w:tcW w:w="1530" w:type="dxa"/>
+          </w:tcPr>
+          <w:p>
+            <w:pPr>
+              <w:jc w:val="center"/>
+              <w:cnfStyle w:val="100000000000" w:firstRow="1" w:lastRow="0" w:firstColumn="0" w:lastColumn="0" w:oddVBand="0" w:evenVBand="0" w:oddHBand="0" w:evenHBand="0" w:firstRowFirstColumn="0" w:firstRowLastColumn="0" w:lastRowFirstColumn="0" w:lastRowLastColumn="0"/>
+              <w:rPr>
+                <w:lang w:val="en-US"/>
+              </w:rPr>
+            </w:pPr>
+            <w:r>
+              <w:rPr>
+                <w:lang w:val="en-US"/>
+              </w:rPr>
+              <w:t>Test Data</w:t>
+            </w:r>
+          </w:p>
+        </w:tc>
+        <w:tc>
+          <w:tcPr>
+            <w:tcW w:w="3595" w:type="dxa"/>
+          </w:tcPr>
+          <w:p>
+            <w:pPr>
+              <w:jc w:val="center"/>
+              <w:cnfStyle w:val="100000000000" w:firstRow="1" w:lastRow="0" w:firstColumn="0" w:lastColumn="0" w:oddVBand="0" w:evenVBand="0" w:oddHBand="0" w:evenHBand="0" w:firstRowFirstColumn="0" w:firstRowLastColumn="0" w:lastRowFirstColumn="0" w:lastRowLastColumn="0"/>
+              <w:rPr>
+                <w:lang w:val="en-US"/>
+              </w:rPr>
+            </w:pPr>
+            <w:r>
+              <w:rPr>
+                <w:lang w:val="en-US"/>
+              </w:rPr>
+              <w:t>Expected Result</w:t>
+            </w:r>
+          </w:p>
+        </w:tc>
+      </w:tr>
+      <w:tr>
+        <w:trPr>
+          <w:cnfStyle w:val="000000100000" w:firstRow="0" w:lastRow="0" w:firstColumn="0" w:lastColumn="0" w:oddVBand="0" w:evenVBand="0" w:oddHBand="1" w:evenHBand="0" w:firstRowFirstColumn="0" w:firstRowLastColumn="0" w:lastRowFirstColumn="0" w:lastRowLastColumn="0"/>
+        </w:trPr>
+        <w:tc>
+          <w:tcPr>
+            <w:cnfStyle w:val="001000000000" w:firstRow="0" w:lastRow="0" w:firstColumn="1" w:lastColumn="0" w:oddVBand="0" w:evenVBand="0" w:oddHBand="0" w:evenHBand="0" w:firstRowFirstColumn="0" w:firstRowLastColumn="0" w:lastRowFirstColumn="0" w:lastRowLastColumn="0"/>
+            <w:tcW w:w="715" w:type="dxa"/>
+          </w:tcPr>
+          <w:p>
+            <w:pPr>
+              <w:jc w:val="center"/>
+              <w:rPr>
+                <w:lang w:val="en-US"/>
+              </w:rPr>
+            </w:pPr>
+            <w:r>
+              <w:rPr>
+                <w:lang w:val="en-US"/>
+              </w:rPr>
+              <w:t>TC-30</w:t>
+            </w:r>
+          </w:p>
+        </w:tc>
+        <w:tc>
+          <w:tcPr>
+            <w:tcW w:w="1710" w:type="dxa"/>
+          </w:tcPr>
+          <w:p>
+            <w:pPr>
+              <w:cnfStyle w:val="000000100000" w:firstRow="0" w:lastRow="0" w:firstColumn="0" w:lastColumn="0" w:oddVBand="0" w:evenVBand="0" w:oddHBand="1" w:evenHBand="0" w:firstRowFirstColumn="0" w:firstRowLastColumn="0" w:lastRowFirstColumn="0" w:lastRowLastColumn="0"/>
+              <w:rPr>
+                <w:lang w:val="en-US"/>
+              </w:rPr>
+            </w:pPr>
+            <w:r>
+              <w:rPr>
+                <w:lang w:val="en-US"/>
+              </w:rPr>
+              <w:t>Search for an item</w:t>
+            </w:r>
+          </w:p>
+        </w:tc>
+        <w:tc>
+          <w:tcPr>
+            <w:tcW w:w="1800" w:type="dxa"/>
+          </w:tcPr>
+          <w:p>
+            <w:pPr>
+              <w:cnfStyle w:val="000000100000" w:firstRow="0" w:lastRow="0" w:firstColumn="0" w:lastColumn="0" w:oddVBand="0" w:evenVBand="0" w:oddHBand="1" w:evenHBand="0" w:firstRowFirstColumn="0" w:firstRowLastColumn="0" w:lastRowFirstColumn="0" w:lastRowLastColumn="0"/>
+              <w:rPr>
+                <w:lang w:val="en-US"/>
+              </w:rPr>
+            </w:pPr>
+            <w:r>
+              <w:rPr>
+                <w:lang w:val="en-US"/>
+              </w:rPr>
+              <w:t>Logged in</w:t>
+            </w:r>
+          </w:p>
+        </w:tc>
+        <w:tc>
+          <w:tcPr>
+            <w:tcW w:w="1530" w:type="dxa"/>
+          </w:tcPr>
+          <w:p>
+            <w:pPr>
+              <w:cnfStyle w:val="000000100000" w:firstRow="0" w:lastRow="0" w:firstColumn="0" w:lastColumn="0" w:oddVBand="0" w:evenVBand="0" w:oddHBand="1" w:evenHBand="0" w:firstRowFirstColumn="0" w:firstRowLastColumn="0" w:lastRowFirstColumn="0" w:lastRowLastColumn="0"/>
+              <w:rPr>
+                <w:lang w:val="en-US"/>
+              </w:rPr>
+            </w:pPr>
+            <w:r>
+              <w:rPr>
+                <w:lang w:val="en-US"/>
+              </w:rPr>
+              <w:t xml:space="preserve">Username: </w:t>
+            </w:r>
+            <w:proofErr w:type="spellStart"/>
+            <w:r>
+              <w:rPr>
+                <w:lang w:val="en-US"/>
+              </w:rPr>
+              <w:t>wdallimore1p</w:t>
+            </w:r>
+            <w:proofErr w:type="spellEnd"/>
+          </w:p>
+          <w:p>
+            <w:pPr>
+              <w:cnfStyle w:val="000000100000" w:firstRow="0" w:lastRow="0" w:firstColumn="0" w:lastColumn="0" w:oddVBand="0" w:evenVBand="0" w:oddHBand="1" w:evenHBand="0" w:firstRowFirstColumn="0" w:firstRowLastColumn="0" w:lastRowFirstColumn="0" w:lastRowLastColumn="0"/>
+              <w:rPr>
+                <w:lang w:val="en-US"/>
+              </w:rPr>
+            </w:pPr>
+            <w:r>
+              <w:rPr>
+                <w:lang w:val="en-US"/>
+              </w:rPr>
+              <w:t>Password: 123</w:t>
+            </w:r>
+          </w:p>
+        </w:tc>
+        <w:tc>
+          <w:tcPr>
+            <w:tcW w:w="3595" w:type="dxa"/>
+          </w:tcPr>
+          <w:p>
+            <w:pPr>
+              <w:cnfStyle w:val="000000100000" w:firstRow="0" w:lastRow="0" w:firstColumn="0" w:lastColumn="0" w:oddVBand="0" w:evenVBand="0" w:oddHBand="1" w:evenHBand="0" w:firstRowFirstColumn="0" w:firstRowLastColumn="0" w:lastRowFirstColumn="0" w:lastRowLastColumn="0"/>
+              <w:rPr>
+                <w:lang w:val="en-US"/>
+              </w:rPr>
+            </w:pPr>
+            <w:r>
+              <w:rPr>
+                <w:lang w:val="en-US"/>
+              </w:rPr>
+              <w:t xml:space="preserve">After the preferred words are inserted and searched for, the items which contain </w:t>
+            </w:r>
+            <w:r>
+              <w:rPr>
+                <w:lang w:val="en-US"/>
+              </w:rPr>
+              <w:t>said characters will be displayed</w:t>
+            </w:r>
+          </w:p>
+        </w:tc>
+      </w:tr>
+      <w:tr>
+        <w:tc>
+          <w:tcPr>
+            <w:cnfStyle w:val="001000000000" w:firstRow="0" w:lastRow="0" w:firstColumn="1" w:lastColumn="0" w:oddVBand="0" w:evenVBand="0" w:oddHBand="0" w:evenHBand="0" w:firstRowFirstColumn="0" w:firstRowLastColumn="0" w:lastRowFirstColumn="0" w:lastRowLastColumn="0"/>
+            <w:tcW w:w="715" w:type="dxa"/>
+          </w:tcPr>
+          <w:p>
+            <w:pPr>
+              <w:jc w:val="center"/>
+              <w:rPr>
+                <w:lang w:val="en-US"/>
+              </w:rPr>
+            </w:pPr>
+            <w:r>
+              <w:rPr>
+                <w:lang w:val="en-US"/>
+              </w:rPr>
+              <w:t>TC-31</w:t>
+            </w:r>
+          </w:p>
+        </w:tc>
+        <w:tc>
+          <w:tcPr>
+            <w:tcW w:w="1710" w:type="dxa"/>
+          </w:tcPr>
+          <w:p>
+            <w:pPr>
+              <w:cnfStyle w:val="000000000000" w:firstRow="0" w:lastRow="0" w:firstColumn="0" w:lastColumn="0" w:oddVBand="0" w:evenVBand="0" w:oddHBand="0" w:evenHBand="0" w:firstRowFirstColumn="0" w:firstRowLastColumn="0" w:lastRowFirstColumn="0" w:lastRowLastColumn="0"/>
+              <w:rPr>
+                <w:lang w:val="en-US"/>
+              </w:rPr>
+            </w:pPr>
+            <w:r>
+              <w:rPr>
+                <w:lang w:val="en-US"/>
+              </w:rPr>
+              <w:t>Search for an item that doesn’t exist</w:t>
+            </w:r>
+          </w:p>
+        </w:tc>
+        <w:tc>
+          <w:tcPr>
+            <w:tcW w:w="1800" w:type="dxa"/>
+          </w:tcPr>
+          <w:p>
+            <w:pPr>
+              <w:cnfStyle w:val="000000000000" w:firstRow="0" w:lastRow="0" w:firstColumn="0" w:lastColumn="0" w:oddVBand="0" w:evenVBand="0" w:oddHBand="0" w:evenHBand="0" w:firstRowFirstColumn="0" w:firstRowLastColumn="0" w:lastRowFirstColumn="0" w:lastRowLastColumn="0"/>
+              <w:rPr>
+                <w:lang w:val="en-US"/>
+              </w:rPr>
+            </w:pPr>
+            <w:r>
+              <w:rPr>
+                <w:lang w:val="en-US"/>
+              </w:rPr>
+              <w:t>Logged in</w:t>
+            </w:r>
+          </w:p>
+        </w:tc>
+        <w:tc>
+          <w:tcPr>
+            <w:tcW w:w="1530" w:type="dxa"/>
+          </w:tcPr>
+          <w:p>
+            <w:pPr>
+              <w:cnfStyle w:val="000000000000" w:firstRow="0" w:lastRow="0" w:firstColumn="0" w:lastColumn="0" w:oddVBand="0" w:evenVBand="0" w:oddHBand="0" w:evenHBand="0" w:firstRowFirstColumn="0" w:firstRowLastColumn="0" w:lastRowFirstColumn="0" w:lastRowLastColumn="0"/>
+              <w:rPr>
+                <w:lang w:val="en-US"/>
+              </w:rPr>
+            </w:pPr>
+            <w:r>
+              <w:rPr>
+                <w:lang w:val="en-US"/>
+              </w:rPr>
+              <w:t xml:space="preserve">Username: </w:t>
+            </w:r>
+            <w:proofErr w:type="spellStart"/>
+            <w:r>
+              <w:rPr>
+                <w:lang w:val="en-US"/>
+              </w:rPr>
+              <w:t>wdallimore1p</w:t>
+            </w:r>
+            <w:proofErr w:type="spellEnd"/>
+          </w:p>
+          <w:p>
+            <w:pPr>
+              <w:cnfStyle w:val="000000000000" w:firstRow="0" w:lastRow="0" w:firstColumn="0" w:lastColumn="0" w:oddVBand="0" w:evenVBand="0" w:oddHBand="0" w:evenHBand="0" w:firstRowFirstColumn="0" w:firstRowLastColumn="0" w:lastRowFirstColumn="0" w:lastRowLastColumn="0"/>
+              <w:rPr>
+                <w:lang w:val="en-US"/>
+              </w:rPr>
+            </w:pPr>
+            <w:r>
+              <w:rPr>
+                <w:lang w:val="en-US"/>
+              </w:rPr>
+              <w:t>Password: 123</w:t>
+            </w:r>
+          </w:p>
+        </w:tc>
+        <w:tc>
+          <w:tcPr>
+            <w:tcW w:w="3595" w:type="dxa"/>
+          </w:tcPr>
+          <w:p>
+            <w:pPr>
+              <w:cnfStyle w:val="000000000000" w:firstRow="0" w:lastRow="0" w:firstColumn="0" w:lastColumn="0" w:oddVBand="0" w:evenVBand="0" w:oddHBand="0" w:evenHBand="0" w:firstRowFirstColumn="0" w:firstRowLastColumn="0" w:lastRowFirstColumn="0" w:lastRowLastColumn="0"/>
+              <w:rPr>
+                <w:lang w:val="en-US"/>
+              </w:rPr>
+            </w:pPr>
+            <w:r>
+              <w:rPr>
+                <w:lang w:val="en-US"/>
+              </w:rPr>
+              <w:t>After the words are inserted and searched for, no item is displayed</w:t>
+            </w:r>
+          </w:p>
+        </w:tc>
+      </w:tr>
+    </w:tbl>
+    <w:p>
+      <w:pPr>
+        <w:rPr>
+          <w:lang w:val="en-US"/>
+        </w:rPr>
+      </w:pPr>
+    </w:p>
+    <w:p>
+      <w:pPr>
+        <w:rPr>
+          <w:lang w:val="en-US"/>
+        </w:rPr>
+      </w:pPr>
+    </w:p>
+    <w:p>
+      <w:pPr>
+        <w:rPr>
+          <w:lang w:val="en-US"/>
+        </w:rPr>
+      </w:pPr>
     </w:p>
     <w:sectPr>
       <w:pgSz w:w="12240" w:h="15840"/>
@@ -2048,7 +3438,7 @@
 </file>
 
 <file path=word/numbering.xml><?xml version="1.0" encoding="utf-8"?>
-<w:numbering xmlns:wpc="http://schemas.microsoft.com/office/word/2010/wordprocessingCanvas" xmlns:cx="http://schemas.microsoft.com/office/drawing/2014/chartex" xmlns:cx1="http://schemas.microsoft.com/office/drawing/2015/9/8/chartex" xmlns:cx2="http://schemas.microsoft.com/office/drawing/2015/10/21/chartex" xmlns:cx3="http://schemas.microsoft.com/office/drawing/2016/5/9/chartex" xmlns:cx4="http://schemas.microsoft.com/office/drawing/2016/5/10/chartex" xmlns:cx5="http://schemas.microsoft.com/office/drawing/2016/5/11/chartex" xmlns:cx6="http://schemas.microsoft.com/office/drawing/2016/5/12/chartex" xmlns:cx7="http://schemas.microsoft.com/office/drawing/2016/5/13/chartex" xmlns:cx8="http://schemas.microsoft.com/office/drawing/2016/5/14/chartex" xmlns:mc="http://schemas.openxmlformats.org/markup-compatibility/2006" xmlns:aink="http://schemas.microsoft.com/office/drawing/2016/ink" xmlns:am3d="http://schemas.microsoft.com/office/drawing/2017/model3d" xmlns:o="urn:schemas-microsoft-com:office:office" xmlns:r="http://schemas.openxmlformats.org/officeDocument/2006/relationships" xmlns:m="http://schemas.openxmlformats.org/officeDocument/2006/math" xmlns:v="urn:schemas-microsoft-com:vml" xmlns:wp14="http://schemas.microsoft.com/office/word/2010/wordprocessingDrawing" xmlns:wp="http://schemas.openxmlformats.org/drawingml/2006/wordprocessingDrawing" xmlns:w10="urn:schemas-microsoft-com:office:word" xmlns:w="http://schemas.openxmlformats.org/wordprocessingml/2006/main" xmlns:w14="http://schemas.microsoft.com/office/word/2010/wordml" xmlns:w15="http://schemas.microsoft.com/office/word/2012/wordml" xmlns:w16cex="http://schemas.microsoft.com/office/word/2018/wordml/cex" xmlns:w16cid="http://schemas.microsoft.com/office/word/2016/wordml/cid" xmlns:w16="http://schemas.microsoft.com/office/word/2018/wordml" xmlns:w16sdtdh="http://schemas.microsoft.com/office/word/2020/wordml/sdtdatahash" xmlns:w16se="http://schemas.microsoft.com/office/word/2015/wordml/symex" xmlns:wpg="http://schemas.microsoft.com/office/word/2010/wordprocessingGroup" xmlns:wpi="http://schemas.microsoft.com/office/word/2010/wordprocessingInk" xmlns:wne="http://schemas.microsoft.com/office/word/2006/wordml" xmlns:wps="http://schemas.microsoft.com/office/word/2010/wordprocessingShape" mc:Ignorable="w14 w15 w16se w16cid w16 w16cex w16sdtdh wp14">
+<w:numbering xmlns:wpc="http://schemas.microsoft.com/office/word/2010/wordprocessingCanvas" xmlns:cx="http://schemas.microsoft.com/office/drawing/2014/chartex" xmlns:cx1="http://schemas.microsoft.com/office/drawing/2015/9/8/chartex" xmlns:cx2="http://schemas.microsoft.com/office/drawing/2015/10/21/chartex" xmlns:cx3="http://schemas.microsoft.com/office/drawing/2016/5/9/chartex" xmlns:cx4="http://schemas.microsoft.com/office/drawing/2016/5/10/chartex" xmlns:cx5="http://schemas.microsoft.com/office/drawing/2016/5/11/chartex" xmlns:cx6="http://schemas.microsoft.com/office/drawing/2016/5/12/chartex" xmlns:cx7="http://schemas.microsoft.com/office/drawing/2016/5/13/chartex" xmlns:cx8="http://schemas.microsoft.com/office/drawing/2016/5/14/chartex" xmlns:mc="http://schemas.openxmlformats.org/markup-compatibility/2006" xmlns:aink="http://schemas.microsoft.com/office/drawing/2016/ink" xmlns:am3d="http://schemas.microsoft.com/office/drawing/2017/model3d" xmlns:o="urn:schemas-microsoft-com:office:office" xmlns:oel="http://schemas.microsoft.com/office/2019/extlst" xmlns:r="http://schemas.openxmlformats.org/officeDocument/2006/relationships" xmlns:m="http://schemas.openxmlformats.org/officeDocument/2006/math" xmlns:v="urn:schemas-microsoft-com:vml" xmlns:wp14="http://schemas.microsoft.com/office/word/2010/wordprocessingDrawing" xmlns:wp="http://schemas.openxmlformats.org/drawingml/2006/wordprocessingDrawing" xmlns:w10="urn:schemas-microsoft-com:office:word" xmlns:w="http://schemas.openxmlformats.org/wordprocessingml/2006/main" xmlns:w14="http://schemas.microsoft.com/office/word/2010/wordml" xmlns:w15="http://schemas.microsoft.com/office/word/2012/wordml" xmlns:w16cex="http://schemas.microsoft.com/office/word/2018/wordml/cex" xmlns:w16cid="http://schemas.microsoft.com/office/word/2016/wordml/cid" xmlns:w16="http://schemas.microsoft.com/office/word/2018/wordml" xmlns:w16sdtdh="http://schemas.microsoft.com/office/word/2020/wordml/sdtdatahash" xmlns:w16se="http://schemas.microsoft.com/office/word/2015/wordml/symex" xmlns:wpg="http://schemas.microsoft.com/office/word/2010/wordprocessingGroup" xmlns:wpi="http://schemas.microsoft.com/office/word/2010/wordprocessingInk" xmlns:wne="http://schemas.microsoft.com/office/word/2006/wordml" xmlns:wps="http://schemas.microsoft.com/office/word/2010/wordprocessingShape" mc:Ignorable="w14 w15 w16se w16cid w16 w16cex w16sdtdh wp14">
   <w:abstractNum w:abstractNumId="0" w15:restartNumberingAfterBreak="0">
     <w:nsid w:val="1247610F"/>
     <w:multiLevelType w:val="hybridMultilevel"/>
@@ -3420,6 +4810,28 @@
       <w:szCs w:val="32"/>
     </w:rPr>
   </w:style>
+  <w:style w:type="paragraph" w:styleId="Heading2">
+    <w:name w:val="heading 2"/>
+    <w:basedOn w:val="Normal"/>
+    <w:next w:val="Normal"/>
+    <w:link w:val="Heading2Char"/>
+    <w:uiPriority w:val="9"/>
+    <w:unhideWhenUsed/>
+    <w:qFormat/>
+    <w:rsid w:val="00C15040"/>
+    <w:pPr>
+      <w:keepNext/>
+      <w:keepLines/>
+      <w:spacing w:before="40" w:after="0"/>
+      <w:outlineLvl w:val="1"/>
+    </w:pPr>
+    <w:rPr>
+      <w:rFonts w:asciiTheme="majorHAnsi" w:eastAsiaTheme="majorEastAsia" w:hAnsiTheme="majorHAnsi" w:cstheme="majorBidi"/>
+      <w:color w:val="2F5496" w:themeColor="accent1" w:themeShade="BF"/>
+      <w:sz w:val="26"/>
+      <w:szCs w:val="26"/>
+    </w:rPr>
+  </w:style>
   <w:style w:type="character" w:default="1" w:styleId="DefaultParagraphFont">
     <w:name w:val="Default Paragraph Font"/>
     <w:uiPriority w:val="1"/>
@@ -3501,6 +4913,96 @@
       <w:ind w:left="720"/>
       <w:contextualSpacing/>
     </w:pPr>
+  </w:style>
+  <w:style w:type="character" w:customStyle="1" w:styleId="Heading2Char">
+    <w:name w:val="Heading 2 Char"/>
+    <w:basedOn w:val="DefaultParagraphFont"/>
+    <w:link w:val="Heading2"/>
+    <w:uiPriority w:val="9"/>
+    <w:rsid w:val="00C15040"/>
+    <w:rPr>
+      <w:rFonts w:asciiTheme="majorHAnsi" w:eastAsiaTheme="majorEastAsia" w:hAnsiTheme="majorHAnsi" w:cstheme="majorBidi"/>
+      <w:color w:val="2F5496" w:themeColor="accent1" w:themeShade="BF"/>
+      <w:sz w:val="26"/>
+      <w:szCs w:val="26"/>
+      <w:lang w:val="bg-BG"/>
+    </w:rPr>
+  </w:style>
+  <w:style w:type="table" w:styleId="GridTable4-Accent5">
+    <w:name w:val="Grid Table 4 Accent 5"/>
+    <w:basedOn w:val="TableNormal"/>
+    <w:uiPriority w:val="49"/>
+    <w:rsid w:val="00C15040"/>
+    <w:pPr>
+      <w:spacing w:after="0" w:line="240" w:lineRule="auto"/>
+    </w:pPr>
+    <w:tblPr>
+      <w:tblStyleRowBandSize w:val="1"/>
+      <w:tblStyleColBandSize w:val="1"/>
+      <w:tblBorders>
+        <w:top w:val="single" w:sz="4" w:space="0" w:color="9CC2E5" w:themeColor="accent5" w:themeTint="99"/>
+        <w:left w:val="single" w:sz="4" w:space="0" w:color="9CC2E5" w:themeColor="accent5" w:themeTint="99"/>
+        <w:bottom w:val="single" w:sz="4" w:space="0" w:color="9CC2E5" w:themeColor="accent5" w:themeTint="99"/>
+        <w:right w:val="single" w:sz="4" w:space="0" w:color="9CC2E5" w:themeColor="accent5" w:themeTint="99"/>
+        <w:insideH w:val="single" w:sz="4" w:space="0" w:color="9CC2E5" w:themeColor="accent5" w:themeTint="99"/>
+        <w:insideV w:val="single" w:sz="4" w:space="0" w:color="9CC2E5" w:themeColor="accent5" w:themeTint="99"/>
+      </w:tblBorders>
+    </w:tblPr>
+    <w:tblStylePr w:type="firstRow">
+      <w:rPr>
+        <w:b/>
+        <w:bCs/>
+        <w:color w:val="FFFFFF" w:themeColor="background1"/>
+      </w:rPr>
+      <w:tblPr/>
+      <w:tcPr>
+        <w:tcBorders>
+          <w:top w:val="single" w:sz="4" w:space="0" w:color="5B9BD5" w:themeColor="accent5"/>
+          <w:left w:val="single" w:sz="4" w:space="0" w:color="5B9BD5" w:themeColor="accent5"/>
+          <w:bottom w:val="single" w:sz="4" w:space="0" w:color="5B9BD5" w:themeColor="accent5"/>
+          <w:right w:val="single" w:sz="4" w:space="0" w:color="5B9BD5" w:themeColor="accent5"/>
+          <w:insideH w:val="nil"/>
+          <w:insideV w:val="nil"/>
+        </w:tcBorders>
+        <w:shd w:val="clear" w:color="auto" w:fill="5B9BD5" w:themeFill="accent5"/>
+      </w:tcPr>
+    </w:tblStylePr>
+    <w:tblStylePr w:type="lastRow">
+      <w:rPr>
+        <w:b/>
+        <w:bCs/>
+      </w:rPr>
+      <w:tblPr/>
+      <w:tcPr>
+        <w:tcBorders>
+          <w:top w:val="double" w:sz="4" w:space="0" w:color="5B9BD5" w:themeColor="accent5"/>
+        </w:tcBorders>
+      </w:tcPr>
+    </w:tblStylePr>
+    <w:tblStylePr w:type="firstCol">
+      <w:rPr>
+        <w:b/>
+        <w:bCs/>
+      </w:rPr>
+    </w:tblStylePr>
+    <w:tblStylePr w:type="lastCol">
+      <w:rPr>
+        <w:b/>
+        <w:bCs/>
+      </w:rPr>
+    </w:tblStylePr>
+    <w:tblStylePr w:type="band1Vert">
+      <w:tblPr/>
+      <w:tcPr>
+        <w:shd w:val="clear" w:color="auto" w:fill="DEEAF6" w:themeFill="accent5" w:themeFillTint="33"/>
+      </w:tcPr>
+    </w:tblStylePr>
+    <w:tblStylePr w:type="band1Horz">
+      <w:tblPr/>
+      <w:tcPr>
+        <w:shd w:val="clear" w:color="auto" w:fill="DEEAF6" w:themeFill="accent5" w:themeFillTint="33"/>
+      </w:tcPr>
+    </w:tblStylePr>
   </w:style>
 </w:styles>
 </file>

</xml_diff>

<commit_message>
added sprint 4 plan, completed test report of sprint 3
</commit_message>
<xml_diff>
--- a/Documentation and misc/Sprint 2/Sprint2Documentation.docx
+++ b/Documentation and misc/Sprint 2/Sprint2Documentation.docx
@@ -161,6 +161,9 @@
             </w:tabs>
             <w:rPr>
               <w:noProof/>
+              <w:sz w:val="22"/>
+              <w:szCs w:val="22"/>
+              <w:lang w:val="en-US"/>
             </w:rPr>
           </w:pPr>
           <w:r>
@@ -172,7 +175,7 @@
           <w:r>
             <w:fldChar w:fldCharType="separate"/>
           </w:r>
-          <w:hyperlink w:anchor="_Toc103509279" w:history="1">
+          <w:hyperlink w:anchor="_Toc105508572" w:history="1">
             <w:r>
               <w:rPr>
                 <w:rStyle w:val="Hyperlink"/>
@@ -200,7 +203,7 @@
                 <w:noProof/>
                 <w:webHidden/>
               </w:rPr>
-              <w:instrText xml:space="preserve"> PAGEREF _Toc103509279 \h </w:instrText>
+              <w:instrText xml:space="preserve"> PAGEREF _Toc105508572 \h </w:instrText>
             </w:r>
             <w:r>
               <w:rPr>
@@ -239,9 +242,12 @@
             </w:tabs>
             <w:rPr>
               <w:noProof/>
+              <w:sz w:val="22"/>
+              <w:szCs w:val="22"/>
+              <w:lang w:val="en-US"/>
             </w:rPr>
           </w:pPr>
-          <w:hyperlink w:anchor="_Toc103509280" w:history="1">
+          <w:hyperlink w:anchor="_Toc105508573" w:history="1">
             <w:r>
               <w:rPr>
                 <w:rStyle w:val="Hyperlink"/>
@@ -272,7 +278,7 @@
                 <w:noProof/>
                 <w:webHidden/>
               </w:rPr>
-              <w:instrText xml:space="preserve"> PAGEREF _Toc103509280 \h </w:instrText>
+              <w:instrText xml:space="preserve"> PAGEREF _Toc105508573 \h </w:instrText>
             </w:r>
             <w:r>
               <w:rPr>
@@ -292,7 +298,7 @@
                 <w:noProof/>
                 <w:webHidden/>
               </w:rPr>
-              <w:t>3</w:t>
+              <w:t>2</w:t>
             </w:r>
             <w:r>
               <w:rPr>
@@ -311,9 +317,12 @@
             </w:tabs>
             <w:rPr>
               <w:noProof/>
+              <w:sz w:val="22"/>
+              <w:szCs w:val="22"/>
+              <w:lang w:val="en-US"/>
             </w:rPr>
           </w:pPr>
-          <w:hyperlink w:anchor="_Toc103509281" w:history="1">
+          <w:hyperlink w:anchor="_Toc105508574" w:history="1">
             <w:r>
               <w:rPr>
                 <w:rStyle w:val="Hyperlink"/>
@@ -344,7 +353,7 @@
                 <w:noProof/>
                 <w:webHidden/>
               </w:rPr>
-              <w:instrText xml:space="preserve"> PAGEREF _Toc103509281 \h </w:instrText>
+              <w:instrText xml:space="preserve"> PAGEREF _Toc105508574 \h </w:instrText>
             </w:r>
             <w:r>
               <w:rPr>
@@ -364,7 +373,7 @@
                 <w:noProof/>
                 <w:webHidden/>
               </w:rPr>
-              <w:t>3</w:t>
+              <w:t>2</w:t>
             </w:r>
             <w:r>
               <w:rPr>
@@ -383,9 +392,12 @@
             </w:tabs>
             <w:rPr>
               <w:noProof/>
+              <w:sz w:val="22"/>
+              <w:szCs w:val="22"/>
+              <w:lang w:val="en-US"/>
             </w:rPr>
           </w:pPr>
-          <w:hyperlink w:anchor="_Toc103509282" w:history="1">
+          <w:hyperlink w:anchor="_Toc105508575" w:history="1">
             <w:r>
               <w:rPr>
                 <w:rStyle w:val="Hyperlink"/>
@@ -416,7 +428,7 @@
                 <w:noProof/>
                 <w:webHidden/>
               </w:rPr>
-              <w:instrText xml:space="preserve"> PAGEREF _Toc103509282 \h </w:instrText>
+              <w:instrText xml:space="preserve"> PAGEREF _Toc105508575 \h </w:instrText>
             </w:r>
             <w:r>
               <w:rPr>
@@ -455,9 +467,12 @@
             </w:tabs>
             <w:rPr>
               <w:noProof/>
+              <w:sz w:val="22"/>
+              <w:szCs w:val="22"/>
+              <w:lang w:val="en-US"/>
             </w:rPr>
           </w:pPr>
-          <w:hyperlink w:anchor="_Toc103509283" w:history="1">
+          <w:hyperlink w:anchor="_Toc105508576" w:history="1">
             <w:r>
               <w:rPr>
                 <w:rStyle w:val="Hyperlink"/>
@@ -488,7 +503,7 @@
                 <w:noProof/>
                 <w:webHidden/>
               </w:rPr>
-              <w:instrText xml:space="preserve"> PAGEREF _Toc103509283 \h </w:instrText>
+              <w:instrText xml:space="preserve"> PAGEREF _Toc105508576 \h </w:instrText>
             </w:r>
             <w:r>
               <w:rPr>
@@ -527,9 +542,12 @@
             </w:tabs>
             <w:rPr>
               <w:noProof/>
+              <w:sz w:val="22"/>
+              <w:szCs w:val="22"/>
+              <w:lang w:val="en-US"/>
             </w:rPr>
           </w:pPr>
-          <w:hyperlink w:anchor="_Toc103509284" w:history="1">
+          <w:hyperlink w:anchor="_Toc105508577" w:history="1">
             <w:r>
               <w:rPr>
                 <w:rStyle w:val="Hyperlink"/>
@@ -560,7 +578,7 @@
                 <w:noProof/>
                 <w:webHidden/>
               </w:rPr>
-              <w:instrText xml:space="preserve"> PAGEREF _Toc103509284 \h </w:instrText>
+              <w:instrText xml:space="preserve"> PAGEREF _Toc105508577 \h </w:instrText>
             </w:r>
             <w:r>
               <w:rPr>
@@ -599,9 +617,12 @@
             </w:tabs>
             <w:rPr>
               <w:noProof/>
+              <w:sz w:val="22"/>
+              <w:szCs w:val="22"/>
+              <w:lang w:val="en-US"/>
             </w:rPr>
           </w:pPr>
-          <w:hyperlink w:anchor="_Toc103509285" w:history="1">
+          <w:hyperlink w:anchor="_Toc105508578" w:history="1">
             <w:r>
               <w:rPr>
                 <w:rStyle w:val="Hyperlink"/>
@@ -629,7 +650,7 @@
                 <w:noProof/>
                 <w:webHidden/>
               </w:rPr>
-              <w:instrText xml:space="preserve"> PAGEREF _Toc103509285 \h </w:instrText>
+              <w:instrText xml:space="preserve"> PAGEREF _Toc105508578 \h </w:instrText>
             </w:r>
             <w:r>
               <w:rPr>
@@ -668,9 +689,12 @@
             </w:tabs>
             <w:rPr>
               <w:noProof/>
+              <w:sz w:val="22"/>
+              <w:szCs w:val="22"/>
+              <w:lang w:val="en-US"/>
             </w:rPr>
           </w:pPr>
-          <w:hyperlink w:anchor="_Toc103509286" w:history="1">
+          <w:hyperlink w:anchor="_Toc105508579" w:history="1">
             <w:r>
               <w:rPr>
                 <w:rStyle w:val="Hyperlink"/>
@@ -698,7 +722,7 @@
                 <w:noProof/>
                 <w:webHidden/>
               </w:rPr>
-              <w:instrText xml:space="preserve"> PAGEREF _Toc103509286 \h </w:instrText>
+              <w:instrText xml:space="preserve"> PAGEREF _Toc105508579 \h </w:instrText>
             </w:r>
             <w:r>
               <w:rPr>
@@ -718,7 +742,7 @@
                 <w:noProof/>
                 <w:webHidden/>
               </w:rPr>
-              <w:t>6</w:t>
+              <w:t>5</w:t>
             </w:r>
             <w:r>
               <w:rPr>
@@ -737,9 +761,12 @@
             </w:tabs>
             <w:rPr>
               <w:noProof/>
+              <w:sz w:val="22"/>
+              <w:szCs w:val="22"/>
+              <w:lang w:val="en-US"/>
             </w:rPr>
           </w:pPr>
-          <w:hyperlink w:anchor="_Toc103509287" w:history="1">
+          <w:hyperlink w:anchor="_Toc105508580" w:history="1">
             <w:r>
               <w:rPr>
                 <w:rStyle w:val="Hyperlink"/>
@@ -767,7 +794,7 @@
                 <w:noProof/>
                 <w:webHidden/>
               </w:rPr>
-              <w:instrText xml:space="preserve"> PAGEREF _Toc103509287 \h </w:instrText>
+              <w:instrText xml:space="preserve"> PAGEREF _Toc105508580 \h </w:instrText>
             </w:r>
             <w:r>
               <w:rPr>
@@ -787,7 +814,7 @@
                 <w:noProof/>
                 <w:webHidden/>
               </w:rPr>
-              <w:t>7</w:t>
+              <w:t>6</w:t>
             </w:r>
             <w:r>
               <w:rPr>
@@ -806,9 +833,12 @@
             </w:tabs>
             <w:rPr>
               <w:noProof/>
+              <w:sz w:val="22"/>
+              <w:szCs w:val="22"/>
+              <w:lang w:val="en-US"/>
             </w:rPr>
           </w:pPr>
-          <w:hyperlink w:anchor="_Toc103509288" w:history="1">
+          <w:hyperlink w:anchor="_Toc105508581" w:history="1">
             <w:r>
               <w:rPr>
                 <w:rStyle w:val="Hyperlink"/>
@@ -836,7 +866,7 @@
                 <w:noProof/>
                 <w:webHidden/>
               </w:rPr>
-              <w:instrText xml:space="preserve"> PAGEREF _Toc103509288 \h </w:instrText>
+              <w:instrText xml:space="preserve"> PAGEREF _Toc105508581 \h </w:instrText>
             </w:r>
             <w:r>
               <w:rPr>
@@ -856,7 +886,7 @@
                 <w:noProof/>
                 <w:webHidden/>
               </w:rPr>
-              <w:t>7</w:t>
+              <w:t>6</w:t>
             </w:r>
             <w:r>
               <w:rPr>
@@ -875,9 +905,12 @@
             </w:tabs>
             <w:rPr>
               <w:noProof/>
+              <w:sz w:val="22"/>
+              <w:szCs w:val="22"/>
+              <w:lang w:val="en-US"/>
             </w:rPr>
           </w:pPr>
-          <w:hyperlink w:anchor="_Toc103509289" w:history="1">
+          <w:hyperlink w:anchor="_Toc105508582" w:history="1">
             <w:r>
               <w:rPr>
                 <w:rStyle w:val="Hyperlink"/>
@@ -905,7 +938,7 @@
                 <w:noProof/>
                 <w:webHidden/>
               </w:rPr>
-              <w:instrText xml:space="preserve"> PAGEREF _Toc103509289 \h </w:instrText>
+              <w:instrText xml:space="preserve"> PAGEREF _Toc105508582 \h </w:instrText>
             </w:r>
             <w:r>
               <w:rPr>
@@ -944,9 +977,12 @@
             </w:tabs>
             <w:rPr>
               <w:noProof/>
+              <w:sz w:val="22"/>
+              <w:szCs w:val="22"/>
+              <w:lang w:val="en-US"/>
             </w:rPr>
           </w:pPr>
-          <w:hyperlink w:anchor="_Toc103509290" w:history="1">
+          <w:hyperlink w:anchor="_Toc105508583" w:history="1">
             <w:r>
               <w:rPr>
                 <w:rStyle w:val="Hyperlink"/>
@@ -974,7 +1010,7 @@
                 <w:noProof/>
                 <w:webHidden/>
               </w:rPr>
-              <w:instrText xml:space="preserve"> PAGEREF _Toc103509290 \h </w:instrText>
+              <w:instrText xml:space="preserve"> PAGEREF _Toc105508583 \h </w:instrText>
             </w:r>
             <w:r>
               <w:rPr>
@@ -994,7 +1030,7 @@
                 <w:noProof/>
                 <w:webHidden/>
               </w:rPr>
-              <w:t>8</w:t>
+              <w:t>7</w:t>
             </w:r>
             <w:r>
               <w:rPr>
@@ -1013,9 +1049,12 @@
             </w:tabs>
             <w:rPr>
               <w:noProof/>
+              <w:sz w:val="22"/>
+              <w:szCs w:val="22"/>
+              <w:lang w:val="en-US"/>
             </w:rPr>
           </w:pPr>
-          <w:hyperlink w:anchor="_Toc103509291" w:history="1">
+          <w:hyperlink w:anchor="_Toc105508584" w:history="1">
             <w:r>
               <w:rPr>
                 <w:rStyle w:val="Hyperlink"/>
@@ -1043,7 +1082,7 @@
                 <w:noProof/>
                 <w:webHidden/>
               </w:rPr>
-              <w:instrText xml:space="preserve"> PAGEREF _Toc103509291 \h </w:instrText>
+              <w:instrText xml:space="preserve"> PAGEREF _Toc105508584 \h </w:instrText>
             </w:r>
             <w:r>
               <w:rPr>
@@ -1063,7 +1102,7 @@
                 <w:noProof/>
                 <w:webHidden/>
               </w:rPr>
-              <w:t>8</w:t>
+              <w:t>7</w:t>
             </w:r>
             <w:r>
               <w:rPr>
@@ -1082,9 +1121,12 @@
             </w:tabs>
             <w:rPr>
               <w:noProof/>
+              <w:sz w:val="22"/>
+              <w:szCs w:val="22"/>
+              <w:lang w:val="en-US"/>
             </w:rPr>
           </w:pPr>
-          <w:hyperlink w:anchor="_Toc103509292" w:history="1">
+          <w:hyperlink w:anchor="_Toc105508585" w:history="1">
             <w:r>
               <w:rPr>
                 <w:rStyle w:val="Hyperlink"/>
@@ -1112,7 +1154,7 @@
                 <w:noProof/>
                 <w:webHidden/>
               </w:rPr>
-              <w:instrText xml:space="preserve"> PAGEREF _Toc103509292 \h </w:instrText>
+              <w:instrText xml:space="preserve"> PAGEREF _Toc105508585 \h </w:instrText>
             </w:r>
             <w:r>
               <w:rPr>
@@ -1132,7 +1174,7 @@
                 <w:noProof/>
                 <w:webHidden/>
               </w:rPr>
-              <w:t>8</w:t>
+              <w:t>7</w:t>
             </w:r>
             <w:r>
               <w:rPr>
@@ -1151,9 +1193,12 @@
             </w:tabs>
             <w:rPr>
               <w:noProof/>
+              <w:sz w:val="22"/>
+              <w:szCs w:val="22"/>
+              <w:lang w:val="en-US"/>
             </w:rPr>
           </w:pPr>
-          <w:hyperlink w:anchor="_Toc103509293" w:history="1">
+          <w:hyperlink w:anchor="_Toc105508586" w:history="1">
             <w:r>
               <w:rPr>
                 <w:rStyle w:val="Hyperlink"/>
@@ -1181,7 +1226,7 @@
                 <w:noProof/>
                 <w:webHidden/>
               </w:rPr>
-              <w:instrText xml:space="preserve"> PAGEREF _Toc103509293 \h </w:instrText>
+              <w:instrText xml:space="preserve"> PAGEREF _Toc105508586 \h </w:instrText>
             </w:r>
             <w:r>
               <w:rPr>
@@ -1201,7 +1246,7 @@
                 <w:noProof/>
                 <w:webHidden/>
               </w:rPr>
-              <w:t>8</w:t>
+              <w:t>7</w:t>
             </w:r>
             <w:r>
               <w:rPr>
@@ -1316,15 +1361,6 @@
     </w:p>
     <w:p/>
     <w:p/>
-    <w:p/>
-    <w:p/>
-    <w:p/>
-    <w:p/>
-    <w:p/>
-    <w:p/>
-    <w:p/>
-    <w:p/>
-    <w:p/>
     <w:p>
       <w:pPr>
         <w:pStyle w:val="Heading1"/>
@@ -1333,7 +1369,7 @@
         </w:rPr>
       </w:pPr>
       <w:bookmarkStart w:id="1" w:name="_Toc100175769"/>
-      <w:bookmarkStart w:id="2" w:name="_Toc103509279"/>
+      <w:bookmarkStart w:id="2" w:name="_Toc105508572"/>
       <w:r>
         <w:rPr>
           <w:lang w:val="en-US"/>
@@ -1611,7 +1647,7 @@
         </w:rPr>
       </w:pPr>
       <w:bookmarkStart w:id="4" w:name="_Toc100175770"/>
-      <w:bookmarkStart w:id="5" w:name="_Toc103509280"/>
+      <w:bookmarkStart w:id="5" w:name="_Toc105508573"/>
       <w:r>
         <w:rPr>
           <w:rFonts w:ascii="Calibri" w:eastAsia="Times New Roman" w:hAnsi="Calibri" w:cs="Times New Roman"/>
@@ -1622,7 +1658,6 @@
           <w:szCs w:val="24"/>
           <w:lang w:val="en-US"/>
         </w:rPr>
-        <w:lastRenderedPageBreak/>
         <w:t>Non-functional requirements</w:t>
       </w:r>
       <w:bookmarkEnd w:id="4"/>
@@ -1696,7 +1731,7 @@
         </w:rPr>
       </w:pPr>
       <w:bookmarkStart w:id="6" w:name="_Toc100175771"/>
-      <w:bookmarkStart w:id="7" w:name="_Toc103509281"/>
+      <w:bookmarkStart w:id="7" w:name="_Toc105508574"/>
       <w:r>
         <w:rPr>
           <w:rFonts w:ascii="Calibri" w:eastAsia="Times New Roman" w:hAnsi="Calibri" w:cs="Times New Roman"/>
@@ -1806,6 +1841,7 @@
           <w:szCs w:val="24"/>
           <w:lang w:val="en-US"/>
         </w:rPr>
+        <w:lastRenderedPageBreak/>
         <w:t xml:space="preserve">FR-29(S): Website: </w:t>
       </w:r>
       <w:r>
@@ -2109,7 +2145,7 @@
         </w:rPr>
       </w:pPr>
       <w:bookmarkStart w:id="8" w:name="_Toc100175772"/>
-      <w:bookmarkStart w:id="9" w:name="_Toc103509282"/>
+      <w:bookmarkStart w:id="9" w:name="_Toc105508575"/>
       <w:r>
         <w:rPr>
           <w:rFonts w:ascii="Calibri" w:eastAsia="Times New Roman" w:hAnsi="Calibri" w:cs="Times New Roman"/>
@@ -2164,7 +2200,6 @@
           <w:szCs w:val="24"/>
           <w:lang w:val="en-US"/>
         </w:rPr>
-        <w:lastRenderedPageBreak/>
         <w:t>Use Case: Logging in to website</w:t>
       </w:r>
     </w:p>
@@ -2328,6 +2363,7 @@
           <w:szCs w:val="24"/>
           <w:lang w:val="en-US"/>
         </w:rPr>
+        <w:lastRenderedPageBreak/>
         <w:t>Extension:</w:t>
       </w:r>
     </w:p>
@@ -2425,7 +2461,7 @@
           <w:lang w:val="en-US"/>
         </w:rPr>
       </w:pPr>
-      <w:bookmarkStart w:id="10" w:name="_Toc103509283"/>
+      <w:bookmarkStart w:id="10" w:name="_Toc105508576"/>
       <w:r>
         <w:rPr>
           <w:rFonts w:ascii="Calibri" w:eastAsia="Times New Roman" w:hAnsi="Calibri" w:cs="Times New Roman"/>
@@ -2696,7 +2732,7 @@
           <w:lang w:val="en-US"/>
         </w:rPr>
       </w:pPr>
-      <w:bookmarkStart w:id="11" w:name="_Toc103509284"/>
+      <w:bookmarkStart w:id="11" w:name="_Toc105508577"/>
       <w:r>
         <w:rPr>
           <w:rFonts w:ascii="Calibri" w:eastAsia="Times New Roman" w:hAnsi="Calibri" w:cs="Times New Roman"/>
@@ -2916,6 +2952,7 @@
           <w:szCs w:val="24"/>
           <w:lang w:val="en-US"/>
         </w:rPr>
+        <w:lastRenderedPageBreak/>
         <w:t>Only items with name matching to searched one are displayed</w:t>
       </w:r>
     </w:p>
@@ -3031,7 +3068,7 @@
           <w:lang w:val="en-US"/>
         </w:rPr>
       </w:pPr>
-      <w:bookmarkStart w:id="12" w:name="_Toc103509285"/>
+      <w:bookmarkStart w:id="12" w:name="_Toc105508578"/>
       <w:r>
         <w:rPr>
           <w:lang w:val="en-US"/>
@@ -3148,123 +3185,6 @@
     </w:p>
     <w:p>
       <w:pPr>
-        <w:rPr>
-          <w:sz w:val="24"/>
-          <w:szCs w:val="24"/>
-          <w:lang w:val="en-US"/>
-        </w:rPr>
-      </w:pPr>
-    </w:p>
-    <w:p>
-      <w:pPr>
-        <w:rPr>
-          <w:sz w:val="24"/>
-          <w:szCs w:val="24"/>
-          <w:lang w:val="en-US"/>
-        </w:rPr>
-      </w:pPr>
-    </w:p>
-    <w:p>
-      <w:pPr>
-        <w:rPr>
-          <w:sz w:val="24"/>
-          <w:szCs w:val="24"/>
-          <w:lang w:val="en-US"/>
-        </w:rPr>
-      </w:pPr>
-    </w:p>
-    <w:p>
-      <w:pPr>
-        <w:rPr>
-          <w:sz w:val="24"/>
-          <w:szCs w:val="24"/>
-          <w:lang w:val="en-US"/>
-        </w:rPr>
-      </w:pPr>
-    </w:p>
-    <w:p>
-      <w:pPr>
-        <w:rPr>
-          <w:sz w:val="24"/>
-          <w:szCs w:val="24"/>
-          <w:lang w:val="en-US"/>
-        </w:rPr>
-      </w:pPr>
-    </w:p>
-    <w:p>
-      <w:pPr>
-        <w:rPr>
-          <w:sz w:val="24"/>
-          <w:szCs w:val="24"/>
-          <w:lang w:val="en-US"/>
-        </w:rPr>
-      </w:pPr>
-    </w:p>
-    <w:p>
-      <w:pPr>
-        <w:rPr>
-          <w:sz w:val="24"/>
-          <w:szCs w:val="24"/>
-          <w:lang w:val="en-US"/>
-        </w:rPr>
-      </w:pPr>
-    </w:p>
-    <w:p>
-      <w:pPr>
-        <w:rPr>
-          <w:sz w:val="24"/>
-          <w:szCs w:val="24"/>
-          <w:lang w:val="en-US"/>
-        </w:rPr>
-      </w:pPr>
-    </w:p>
-    <w:p>
-      <w:pPr>
-        <w:rPr>
-          <w:sz w:val="24"/>
-          <w:szCs w:val="24"/>
-          <w:lang w:val="en-US"/>
-        </w:rPr>
-      </w:pPr>
-    </w:p>
-    <w:p>
-      <w:pPr>
-        <w:rPr>
-          <w:sz w:val="24"/>
-          <w:szCs w:val="24"/>
-          <w:lang w:val="en-US"/>
-        </w:rPr>
-      </w:pPr>
-    </w:p>
-    <w:p>
-      <w:pPr>
-        <w:rPr>
-          <w:sz w:val="24"/>
-          <w:szCs w:val="24"/>
-          <w:lang w:val="en-US"/>
-        </w:rPr>
-      </w:pPr>
-    </w:p>
-    <w:p>
-      <w:pPr>
-        <w:rPr>
-          <w:sz w:val="24"/>
-          <w:szCs w:val="24"/>
-          <w:lang w:val="en-US"/>
-        </w:rPr>
-      </w:pPr>
-    </w:p>
-    <w:p>
-      <w:pPr>
-        <w:rPr>
-          <w:sz w:val="24"/>
-          <w:szCs w:val="24"/>
-          <w:lang w:val="en-US"/>
-        </w:rPr>
-      </w:pPr>
-    </w:p>
-    <w:p>
-      <w:pPr>
         <w:pStyle w:val="TOCHeading"/>
         <w:rPr>
           <w:lang w:val="en-US"/>
@@ -3302,7 +3222,7 @@
           <w:lang w:val="en-US"/>
         </w:rPr>
       </w:pPr>
-      <w:bookmarkStart w:id="13" w:name="_Toc103509286"/>
+      <w:bookmarkStart w:id="13" w:name="_Toc105508579"/>
       <w:r>
         <w:rPr>
           <w:lang w:val="en-US"/>
@@ -3534,6 +3454,7 @@
               <w:rPr>
                 <w:lang w:val="en-US"/>
               </w:rPr>
+              <w:lastRenderedPageBreak/>
               <w:t>Password: 123</w:t>
             </w:r>
           </w:p>
@@ -3553,6 +3474,7 @@
               <w:rPr>
                 <w:lang w:val="en-US"/>
               </w:rPr>
+              <w:lastRenderedPageBreak/>
               <w:t>App switches over to the main page.</w:t>
             </w:r>
           </w:p>
@@ -3682,14 +3604,7 @@
               <w:rPr>
                 <w:lang w:val="en-US"/>
               </w:rPr>
-              <w:t xml:space="preserve">^values not present in the database (any </w:t>
-            </w:r>
-            <w:r>
-              <w:rPr>
-                <w:lang w:val="en-US"/>
-              </w:rPr>
-              <w:lastRenderedPageBreak/>
-              <w:t>random values should suffice)</w:t>
+              <w:t>^values not present in the database (any random values should suffice)</w:t>
             </w:r>
           </w:p>
         </w:tc>
@@ -3708,7 +3623,6 @@
               <w:rPr>
                 <w:lang w:val="en-US"/>
               </w:rPr>
-              <w:lastRenderedPageBreak/>
               <w:t>“Wrong username or password” message is displayed.</w:t>
             </w:r>
           </w:p>
@@ -3736,7 +3650,7 @@
           <w:lang w:val="en-US"/>
         </w:rPr>
       </w:pPr>
-      <w:bookmarkStart w:id="14" w:name="_Toc103509287"/>
+      <w:bookmarkStart w:id="14" w:name="_Toc105508580"/>
       <w:r>
         <w:rPr>
           <w:lang w:val="en-US"/>
@@ -4046,7 +3960,7 @@
           <w:lang w:val="en-US"/>
         </w:rPr>
       </w:pPr>
-      <w:bookmarkStart w:id="15" w:name="_Toc103509288"/>
+      <w:bookmarkStart w:id="15" w:name="_Toc105508581"/>
       <w:r>
         <w:rPr>
           <w:lang w:val="en-US"/>
@@ -4445,23 +4359,38 @@
     </w:p>
     <w:p>
       <w:pPr>
+        <w:rPr>
+          <w:lang w:val="en-US"/>
+        </w:rPr>
+      </w:pPr>
+    </w:p>
+    <w:p>
+      <w:pPr>
+        <w:rPr>
+          <w:lang w:val="en-US"/>
+        </w:rPr>
+      </w:pPr>
+    </w:p>
+    <w:p>
+      <w:pPr>
+        <w:rPr>
+          <w:lang w:val="en-US"/>
+        </w:rPr>
+      </w:pPr>
+    </w:p>
+    <w:p>
+      <w:pPr>
         <w:pStyle w:val="Heading1"/>
         <w:rPr>
           <w:lang w:val="en-US"/>
         </w:rPr>
       </w:pPr>
-      <w:bookmarkStart w:id="16" w:name="_Toc103509289"/>
-      <w:r>
-        <w:rPr>
-          <w:lang w:val="en-US"/>
-        </w:rPr>
-        <w:t xml:space="preserve">Sprint 2 Test </w:t>
-      </w:r>
-      <w:r>
-        <w:rPr>
-          <w:lang w:val="en-US"/>
-        </w:rPr>
-        <w:t>Report</w:t>
+      <w:bookmarkStart w:id="16" w:name="_Toc105508582"/>
+      <w:r>
+        <w:rPr>
+          <w:lang w:val="en-US"/>
+        </w:rPr>
+        <w:t>Sprint 2 Test Report</w:t>
       </w:r>
       <w:bookmarkEnd w:id="16"/>
     </w:p>
@@ -4486,6 +4415,7 @@
           <w:lang w:val="en-US"/>
         </w:rPr>
       </w:pPr>
+      <w:bookmarkStart w:id="17" w:name="_Hlk105508587"/>
       <w:r>
         <w:rPr>
           <w:lang w:val="en-US"/>
@@ -4507,7 +4437,6 @@
           <w:szCs w:val="24"/>
           <w:lang w:val="en-US"/>
         </w:rPr>
-        <w:lastRenderedPageBreak/>
         <w:t xml:space="preserve">This </w:t>
       </w:r>
       <w:r>
@@ -4532,25 +4461,10 @@
           <w:szCs w:val="24"/>
           <w:lang w:val="en-US"/>
         </w:rPr>
-        <w:t xml:space="preserve">s to provide understanding based on the feedback received from the test cases presented first-hand in the Test Plan document. </w:t>
-      </w:r>
-      <w:r>
-        <w:rPr>
-          <w:sz w:val="24"/>
-          <w:szCs w:val="24"/>
-          <w:lang w:val="en-US"/>
-        </w:rPr>
-        <w:t>Ongoing</w:t>
-      </w:r>
-      <w:r>
-        <w:rPr>
-          <w:sz w:val="24"/>
-          <w:szCs w:val="24"/>
-          <w:lang w:val="en-US"/>
-        </w:rPr>
-        <w:t xml:space="preserve"> tests made on people with no prior knowledge of the application have generated data which is going to be summed up in the test report.</w:t>
-      </w:r>
-    </w:p>
+        <w:t>s to provide understanding based on the feedback received from the test cases presented first-hand in the Test Plan document. Ongoing tests made on people with no prior knowledge of the application have generated data which is going to be summed up in the test report.</w:t>
+      </w:r>
+    </w:p>
+    <w:bookmarkEnd w:id="17"/>
     <w:p>
       <w:pPr>
         <w:rPr>
@@ -4586,20 +4500,14 @@
           <w:lang w:val="en-US"/>
         </w:rPr>
       </w:pPr>
-      <w:bookmarkStart w:id="17" w:name="_Toc103509290"/>
-      <w:r>
-        <w:rPr>
-          <w:lang w:val="en-US"/>
-        </w:rPr>
-        <w:t xml:space="preserve">TC-28: Log in </w:t>
-      </w:r>
-      <w:r>
-        <w:rPr>
-          <w:lang w:val="en-US"/>
-        </w:rPr>
-        <w:t>with correct credentials</w:t>
-      </w:r>
-      <w:bookmarkEnd w:id="17"/>
+      <w:bookmarkStart w:id="18" w:name="_Toc105508583"/>
+      <w:r>
+        <w:rPr>
+          <w:lang w:val="en-US"/>
+        </w:rPr>
+        <w:t>TC-28: Log in with correct credentials</w:t>
+      </w:r>
+      <w:bookmarkEnd w:id="18"/>
     </w:p>
     <w:p>
       <w:pPr>
@@ -4628,38 +4536,14 @@
           <w:lang w:val="en-US"/>
         </w:rPr>
       </w:pPr>
-      <w:bookmarkStart w:id="18" w:name="_Toc103509291"/>
-      <w:r>
-        <w:rPr>
-          <w:lang w:val="en-US"/>
-        </w:rPr>
-        <w:t>TC-2</w:t>
-      </w:r>
-      <w:r>
-        <w:rPr>
-          <w:lang w:val="en-US"/>
-        </w:rPr>
-        <w:t>9</w:t>
-      </w:r>
-      <w:r>
-        <w:rPr>
-          <w:lang w:val="en-US"/>
-        </w:rPr>
-        <w:t xml:space="preserve">: Log in with </w:t>
-      </w:r>
-      <w:r>
-        <w:rPr>
-          <w:lang w:val="en-US"/>
-        </w:rPr>
-        <w:t>in</w:t>
-      </w:r>
-      <w:r>
-        <w:rPr>
-          <w:lang w:val="en-US"/>
-        </w:rPr>
-        <w:t>correct credentials</w:t>
-      </w:r>
-      <w:bookmarkEnd w:id="18"/>
+      <w:bookmarkStart w:id="19" w:name="_Toc105508584"/>
+      <w:r>
+        <w:rPr>
+          <w:lang w:val="en-US"/>
+        </w:rPr>
+        <w:t>TC-29: Log in with incorrect credentials</w:t>
+      </w:r>
+      <w:bookmarkEnd w:id="19"/>
     </w:p>
     <w:p>
       <w:pPr>
@@ -4688,14 +4572,14 @@
           <w:lang w:val="en-US"/>
         </w:rPr>
       </w:pPr>
-      <w:bookmarkStart w:id="19" w:name="_Toc103509292"/>
+      <w:bookmarkStart w:id="20" w:name="_Toc105508585"/>
       <w:r>
         <w:rPr>
           <w:lang w:val="en-US"/>
         </w:rPr>
         <w:t>TC-30: Search for an item</w:t>
       </w:r>
-      <w:bookmarkEnd w:id="19"/>
+      <w:bookmarkEnd w:id="20"/>
     </w:p>
     <w:p>
       <w:pPr>
@@ -4724,32 +4608,14 @@
           <w:lang w:val="en-US"/>
         </w:rPr>
       </w:pPr>
-      <w:bookmarkStart w:id="20" w:name="_Toc103509293"/>
-      <w:r>
-        <w:rPr>
-          <w:lang w:val="en-US"/>
-        </w:rPr>
-        <w:t>TC-3</w:t>
-      </w:r>
-      <w:r>
-        <w:rPr>
-          <w:lang w:val="en-US"/>
-        </w:rPr>
-        <w:t>1</w:t>
-      </w:r>
-      <w:r>
-        <w:rPr>
-          <w:lang w:val="en-US"/>
-        </w:rPr>
-        <w:t>: Search for an item</w:t>
-      </w:r>
-      <w:r>
-        <w:rPr>
-          <w:lang w:val="en-US"/>
-        </w:rPr>
-        <w:t xml:space="preserve"> that doesn’t exist</w:t>
-      </w:r>
-      <w:bookmarkEnd w:id="20"/>
+      <w:bookmarkStart w:id="21" w:name="_Toc105508586"/>
+      <w:r>
+        <w:rPr>
+          <w:lang w:val="en-US"/>
+        </w:rPr>
+        <w:t>TC-31: Search for an item that doesn’t exist</w:t>
+      </w:r>
+      <w:bookmarkEnd w:id="21"/>
     </w:p>
     <w:p>
       <w:pPr>

</xml_diff>